<commit_message>
Minor fix to Arecibo
</commit_message>
<xml_diff>
--- a/arecibo/arecibo.docx
+++ b/arecibo/arecibo.docx
@@ -282,7 +282,7 @@
     </w:p>
     <w:p>
       <w:pPr>
-        <w:pStyle w:val="Normal1"/>
+        <w:pStyle w:val="LOnormal"/>
         <w:spacing w:lineRule="auto" w:line="480" w:before="0" w:after="0"/>
         <w:ind w:left="0" w:right="0" w:hanging="0"/>
         <w:contextualSpacing/>
@@ -304,7 +304,7 @@
     </w:p>
     <w:p>
       <w:pPr>
-        <w:pStyle w:val="Normal1"/>
+        <w:pStyle w:val="LOnormal"/>
         <w:spacing w:lineRule="auto" w:line="480" w:before="0" w:after="0"/>
         <w:ind w:left="0" w:right="0" w:firstLine="288"/>
         <w:contextualSpacing/>
@@ -325,7 +325,7 @@
     </w:p>
     <w:p>
       <w:pPr>
-        <w:pStyle w:val="Normal1"/>
+        <w:pStyle w:val="LOnormal"/>
         <w:spacing w:lineRule="auto" w:line="480" w:before="0" w:after="0"/>
         <w:ind w:left="0" w:right="0" w:firstLine="288"/>
         <w:contextualSpacing/>
@@ -346,7 +346,7 @@
     </w:p>
     <w:p>
       <w:pPr>
-        <w:pStyle w:val="Normal1"/>
+        <w:pStyle w:val="LOnormal"/>
         <w:spacing w:lineRule="auto" w:line="480" w:before="0" w:after="0"/>
         <w:ind w:left="0" w:right="0" w:firstLine="288"/>
         <w:contextualSpacing/>
@@ -375,7 +375,7 @@
     </w:p>
     <w:p>
       <w:pPr>
-        <w:pStyle w:val="Normal1"/>
+        <w:pStyle w:val="LOnormal"/>
         <w:spacing w:lineRule="auto" w:line="480" w:before="0" w:after="0"/>
         <w:ind w:left="0" w:right="0" w:firstLine="288"/>
         <w:contextualSpacing/>
@@ -404,7 +404,7 @@
     </w:p>
     <w:p>
       <w:pPr>
-        <w:pStyle w:val="Normal1"/>
+        <w:pStyle w:val="LOnormal"/>
         <w:spacing w:lineRule="auto" w:line="480" w:before="0" w:after="0"/>
         <w:ind w:left="0" w:right="0" w:firstLine="288"/>
         <w:contextualSpacing/>
@@ -433,7 +433,7 @@
     </w:p>
     <w:p>
       <w:pPr>
-        <w:pStyle w:val="Normal1"/>
+        <w:pStyle w:val="LOnormal"/>
         <w:spacing w:lineRule="auto" w:line="480" w:before="0" w:after="0"/>
         <w:ind w:left="0" w:right="0" w:firstLine="288"/>
         <w:contextualSpacing/>
@@ -479,7 +479,7 @@
     </w:p>
     <w:p>
       <w:pPr>
-        <w:pStyle w:val="Normal1"/>
+        <w:pStyle w:val="LOnormal"/>
         <w:spacing w:lineRule="auto" w:line="480" w:before="0" w:after="0"/>
         <w:ind w:left="0" w:right="0" w:firstLine="288"/>
         <w:contextualSpacing/>
@@ -500,7 +500,7 @@
     </w:p>
     <w:p>
       <w:pPr>
-        <w:pStyle w:val="Normal1"/>
+        <w:pStyle w:val="LOnormal"/>
         <w:spacing w:lineRule="auto" w:line="480" w:before="0" w:after="0"/>
         <w:ind w:left="0" w:right="0" w:firstLine="288"/>
         <w:contextualSpacing/>
@@ -521,7 +521,7 @@
     </w:p>
     <w:p>
       <w:pPr>
-        <w:pStyle w:val="Normal1"/>
+        <w:pStyle w:val="LOnormal"/>
         <w:spacing w:lineRule="auto" w:line="480" w:before="0" w:after="0"/>
         <w:ind w:left="0" w:right="0" w:firstLine="288"/>
         <w:contextualSpacing/>
@@ -542,7 +542,7 @@
     </w:p>
     <w:p>
       <w:pPr>
-        <w:pStyle w:val="Normal1"/>
+        <w:pStyle w:val="LOnormal"/>
         <w:spacing w:lineRule="auto" w:line="480" w:before="0" w:after="0"/>
         <w:ind w:left="0" w:right="0" w:firstLine="288"/>
         <w:contextualSpacing/>
@@ -580,7 +580,7 @@
     </w:p>
     <w:p>
       <w:pPr>
-        <w:pStyle w:val="Normal1"/>
+        <w:pStyle w:val="LOnormal"/>
         <w:spacing w:lineRule="auto" w:line="480" w:before="0" w:after="0"/>
         <w:ind w:left="0" w:right="0" w:firstLine="288"/>
         <w:contextualSpacing/>
@@ -609,7 +609,7 @@
     </w:p>
     <w:p>
       <w:pPr>
-        <w:pStyle w:val="Normal1"/>
+        <w:pStyle w:val="LOnormal"/>
         <w:spacing w:lineRule="auto" w:line="480" w:before="0" w:after="0"/>
         <w:ind w:left="0" w:right="0" w:firstLine="288"/>
         <w:contextualSpacing/>
@@ -630,7 +630,7 @@
     </w:p>
     <w:p>
       <w:pPr>
-        <w:pStyle w:val="Normal1"/>
+        <w:pStyle w:val="LOnormal"/>
         <w:spacing w:lineRule="auto" w:line="480" w:before="0" w:after="0"/>
         <w:ind w:left="0" w:right="0" w:firstLine="288"/>
         <w:contextualSpacing/>
@@ -651,7 +651,7 @@
     </w:p>
     <w:p>
       <w:pPr>
-        <w:pStyle w:val="Normal1"/>
+        <w:pStyle w:val="LOnormal"/>
         <w:spacing w:lineRule="auto" w:line="480" w:before="0" w:after="0"/>
         <w:ind w:left="0" w:right="0" w:firstLine="288"/>
         <w:contextualSpacing/>
@@ -689,7 +689,7 @@
     </w:p>
     <w:p>
       <w:pPr>
-        <w:pStyle w:val="Normal1"/>
+        <w:pStyle w:val="LOnormal"/>
         <w:spacing w:lineRule="auto" w:line="480" w:before="0" w:after="0"/>
         <w:ind w:left="0" w:right="0" w:firstLine="288"/>
         <w:contextualSpacing/>
@@ -710,7 +710,7 @@
     </w:p>
     <w:p>
       <w:pPr>
-        <w:pStyle w:val="Normal1"/>
+        <w:pStyle w:val="LOnormal"/>
         <w:spacing w:lineRule="auto" w:line="480" w:before="0" w:after="0"/>
         <w:ind w:left="0" w:right="0" w:firstLine="288"/>
         <w:contextualSpacing/>
@@ -731,7 +731,7 @@
     </w:p>
     <w:p>
       <w:pPr>
-        <w:pStyle w:val="Normal1"/>
+        <w:pStyle w:val="LOnormal"/>
         <w:spacing w:lineRule="auto" w:line="480" w:before="0" w:after="0"/>
         <w:ind w:left="0" w:right="0" w:firstLine="288"/>
         <w:contextualSpacing/>
@@ -752,7 +752,7 @@
     </w:p>
     <w:p>
       <w:pPr>
-        <w:pStyle w:val="Normal1"/>
+        <w:pStyle w:val="LOnormal"/>
         <w:spacing w:lineRule="auto" w:line="480" w:before="0" w:after="0"/>
         <w:ind w:left="0" w:right="0" w:firstLine="288"/>
         <w:contextualSpacing/>
@@ -773,7 +773,7 @@
     </w:p>
     <w:p>
       <w:pPr>
-        <w:pStyle w:val="Normal1"/>
+        <w:pStyle w:val="LOnormal"/>
         <w:spacing w:lineRule="auto" w:line="480" w:before="0" w:after="0"/>
         <w:ind w:left="0" w:right="0" w:firstLine="288"/>
         <w:contextualSpacing/>
@@ -802,7 +802,7 @@
     </w:p>
     <w:p>
       <w:pPr>
-        <w:pStyle w:val="Normal1"/>
+        <w:pStyle w:val="LOnormal"/>
         <w:spacing w:lineRule="auto" w:line="480" w:before="0" w:after="0"/>
         <w:ind w:left="0" w:right="0" w:firstLine="288"/>
         <w:contextualSpacing/>
@@ -823,7 +823,7 @@
     </w:p>
     <w:p>
       <w:pPr>
-        <w:pStyle w:val="Normal1"/>
+        <w:pStyle w:val="LOnormal"/>
         <w:spacing w:lineRule="auto" w:line="480" w:before="0" w:after="0"/>
         <w:ind w:left="0" w:right="0" w:firstLine="288"/>
         <w:contextualSpacing/>
@@ -844,7 +844,7 @@
     </w:p>
     <w:p>
       <w:pPr>
-        <w:pStyle w:val="Normal1"/>
+        <w:pStyle w:val="LOnormal"/>
         <w:spacing w:lineRule="auto" w:line="480" w:before="0" w:after="0"/>
         <w:ind w:left="0" w:right="0" w:firstLine="288"/>
         <w:contextualSpacing/>
@@ -873,7 +873,7 @@
     </w:p>
     <w:p>
       <w:pPr>
-        <w:pStyle w:val="Normal1"/>
+        <w:pStyle w:val="LOnormal"/>
         <w:spacing w:lineRule="auto" w:line="480" w:before="0" w:after="0"/>
         <w:ind w:left="0" w:right="0" w:firstLine="288"/>
         <w:contextualSpacing/>
@@ -928,7 +928,7 @@
     </w:p>
     <w:p>
       <w:pPr>
-        <w:pStyle w:val="Normal1"/>
+        <w:pStyle w:val="LOnormal"/>
         <w:spacing w:lineRule="auto" w:line="480" w:before="0" w:after="0"/>
         <w:ind w:left="0" w:right="0" w:firstLine="288"/>
         <w:contextualSpacing/>
@@ -957,7 +957,7 @@
     </w:p>
     <w:p>
       <w:pPr>
-        <w:pStyle w:val="Normal1"/>
+        <w:pStyle w:val="LOnormal"/>
         <w:spacing w:lineRule="auto" w:line="480" w:before="0" w:after="0"/>
         <w:ind w:left="0" w:right="0" w:firstLine="288"/>
         <w:contextualSpacing/>
@@ -978,7 +978,7 @@
     </w:p>
     <w:p>
       <w:pPr>
-        <w:pStyle w:val="Normal1"/>
+        <w:pStyle w:val="LOnormal"/>
         <w:spacing w:lineRule="auto" w:line="480" w:before="0" w:after="0"/>
         <w:ind w:left="0" w:right="0" w:firstLine="288"/>
         <w:contextualSpacing/>
@@ -1007,7 +1007,7 @@
     </w:p>
     <w:p>
       <w:pPr>
-        <w:pStyle w:val="Normal1"/>
+        <w:pStyle w:val="LOnormal"/>
         <w:spacing w:lineRule="auto" w:line="480" w:before="0" w:after="0"/>
         <w:ind w:left="0" w:right="0" w:firstLine="288"/>
         <w:contextualSpacing/>
@@ -1028,7 +1028,7 @@
     </w:p>
     <w:p>
       <w:pPr>
-        <w:pStyle w:val="Normal1"/>
+        <w:pStyle w:val="LOnormal"/>
         <w:spacing w:lineRule="auto" w:line="480" w:before="0" w:after="0"/>
         <w:ind w:left="0" w:right="0" w:firstLine="288"/>
         <w:contextualSpacing/>
@@ -1049,7 +1049,7 @@
     </w:p>
     <w:p>
       <w:pPr>
-        <w:pStyle w:val="Normal1"/>
+        <w:pStyle w:val="LOnormal"/>
         <w:spacing w:lineRule="auto" w:line="480" w:before="0" w:after="0"/>
         <w:ind w:left="0" w:right="0" w:firstLine="288"/>
         <w:contextualSpacing/>
@@ -1087,7 +1087,7 @@
     </w:p>
     <w:p>
       <w:pPr>
-        <w:pStyle w:val="Normal1"/>
+        <w:pStyle w:val="LOnormal"/>
         <w:spacing w:lineRule="auto" w:line="480" w:before="0" w:after="0"/>
         <w:ind w:left="0" w:right="0" w:firstLine="288"/>
         <w:contextualSpacing/>
@@ -1108,7 +1108,7 @@
     </w:p>
     <w:p>
       <w:pPr>
-        <w:pStyle w:val="Normal1"/>
+        <w:pStyle w:val="LOnormal"/>
         <w:spacing w:lineRule="auto" w:line="480" w:before="0" w:after="0"/>
         <w:ind w:left="0" w:right="0" w:firstLine="288"/>
         <w:contextualSpacing/>
@@ -1138,7 +1138,7 @@
     </w:p>
     <w:p>
       <w:pPr>
-        <w:pStyle w:val="Normal1"/>
+        <w:pStyle w:val="LOnormal"/>
         <w:spacing w:lineRule="auto" w:line="480" w:before="0" w:after="0"/>
         <w:ind w:left="0" w:right="0" w:firstLine="288"/>
         <w:contextualSpacing/>
@@ -1160,7 +1160,7 @@
     </w:p>
     <w:p>
       <w:pPr>
-        <w:pStyle w:val="Normal1"/>
+        <w:pStyle w:val="LOnormal"/>
         <w:spacing w:lineRule="auto" w:line="480" w:before="0" w:after="0"/>
         <w:ind w:left="0" w:right="0" w:firstLine="288"/>
         <w:contextualSpacing/>
@@ -1182,7 +1182,7 @@
     </w:p>
     <w:p>
       <w:pPr>
-        <w:pStyle w:val="Normal1"/>
+        <w:pStyle w:val="LOnormal"/>
         <w:spacing w:lineRule="auto" w:line="480" w:before="0" w:after="0"/>
         <w:ind w:left="0" w:right="0" w:firstLine="288"/>
         <w:contextualSpacing/>
@@ -1203,7 +1203,7 @@
     </w:p>
     <w:p>
       <w:pPr>
-        <w:pStyle w:val="Normal1"/>
+        <w:pStyle w:val="LOnormal"/>
         <w:spacing w:lineRule="auto" w:line="480" w:before="0" w:after="0"/>
         <w:ind w:left="0" w:right="0" w:firstLine="288"/>
         <w:contextualSpacing/>
@@ -1249,7 +1249,7 @@
     </w:p>
     <w:p>
       <w:pPr>
-        <w:pStyle w:val="Normal1"/>
+        <w:pStyle w:val="LOnormal"/>
         <w:spacing w:lineRule="auto" w:line="480" w:before="0" w:after="0"/>
         <w:ind w:left="0" w:right="0" w:firstLine="288"/>
         <w:contextualSpacing/>
@@ -1270,7 +1270,7 @@
     </w:p>
     <w:p>
       <w:pPr>
-        <w:pStyle w:val="Normal1"/>
+        <w:pStyle w:val="LOnormal"/>
         <w:spacing w:lineRule="auto" w:line="480" w:before="0" w:after="0"/>
         <w:ind w:left="0" w:right="0" w:firstLine="288"/>
         <w:contextualSpacing/>
@@ -1291,7 +1291,7 @@
     </w:p>
     <w:p>
       <w:pPr>
-        <w:pStyle w:val="Normal1"/>
+        <w:pStyle w:val="LOnormal"/>
         <w:spacing w:lineRule="auto" w:line="480" w:before="0" w:after="0"/>
         <w:ind w:left="0" w:right="0" w:firstLine="288"/>
         <w:contextualSpacing/>
@@ -1329,7 +1329,7 @@
     </w:p>
     <w:p>
       <w:pPr>
-        <w:pStyle w:val="Normal1"/>
+        <w:pStyle w:val="LOnormal"/>
         <w:spacing w:lineRule="auto" w:line="480" w:before="0" w:after="0"/>
         <w:ind w:left="0" w:right="0" w:firstLine="288"/>
         <w:contextualSpacing/>
@@ -1350,7 +1350,7 @@
     </w:p>
     <w:p>
       <w:pPr>
-        <w:pStyle w:val="Normal1"/>
+        <w:pStyle w:val="LOnormal"/>
         <w:spacing w:lineRule="auto" w:line="480" w:before="0" w:after="0"/>
         <w:ind w:left="0" w:right="0" w:firstLine="288"/>
         <w:contextualSpacing/>
@@ -1379,7 +1379,7 @@
     </w:p>
     <w:p>
       <w:pPr>
-        <w:pStyle w:val="Normal1"/>
+        <w:pStyle w:val="LOnormal"/>
         <w:spacing w:lineRule="auto" w:line="480" w:before="0" w:after="0"/>
         <w:ind w:left="0" w:right="0" w:firstLine="288"/>
         <w:contextualSpacing/>
@@ -1408,7 +1408,7 @@
     </w:p>
     <w:p>
       <w:pPr>
-        <w:pStyle w:val="Normal1"/>
+        <w:pStyle w:val="LOnormal"/>
         <w:spacing w:lineRule="auto" w:line="480" w:before="0" w:after="0"/>
         <w:ind w:left="0" w:right="0" w:firstLine="288"/>
         <w:contextualSpacing/>
@@ -1429,7 +1429,7 @@
     </w:p>
     <w:p>
       <w:pPr>
-        <w:pStyle w:val="Normal1"/>
+        <w:pStyle w:val="LOnormal"/>
         <w:spacing w:lineRule="auto" w:line="480" w:before="0" w:after="0"/>
         <w:ind w:left="0" w:right="0" w:firstLine="288"/>
         <w:contextualSpacing/>
@@ -1450,7 +1450,7 @@
     </w:p>
     <w:p>
       <w:pPr>
-        <w:pStyle w:val="Normal1"/>
+        <w:pStyle w:val="LOnormal"/>
         <w:spacing w:lineRule="auto" w:line="480" w:before="0" w:after="0"/>
         <w:ind w:left="0" w:right="0" w:firstLine="288"/>
         <w:contextualSpacing/>
@@ -1479,7 +1479,7 @@
     </w:p>
     <w:p>
       <w:pPr>
-        <w:pStyle w:val="Normal1"/>
+        <w:pStyle w:val="LOnormal"/>
         <w:spacing w:lineRule="auto" w:line="480" w:before="0" w:after="0"/>
         <w:ind w:left="0" w:right="0" w:firstLine="288"/>
         <w:contextualSpacing/>
@@ -1500,7 +1500,7 @@
     </w:p>
     <w:p>
       <w:pPr>
-        <w:pStyle w:val="Normal1"/>
+        <w:pStyle w:val="LOnormal"/>
         <w:spacing w:lineRule="auto" w:line="480" w:before="0" w:after="0"/>
         <w:ind w:left="0" w:right="0" w:firstLine="288"/>
         <w:contextualSpacing/>
@@ -1521,7 +1521,7 @@
     </w:p>
     <w:p>
       <w:pPr>
-        <w:pStyle w:val="Normal1"/>
+        <w:pStyle w:val="LOnormal"/>
         <w:spacing w:lineRule="auto" w:line="480" w:before="0" w:after="0"/>
         <w:ind w:left="0" w:right="0" w:firstLine="288"/>
         <w:contextualSpacing/>
@@ -1542,7 +1542,7 @@
     </w:p>
     <w:p>
       <w:pPr>
-        <w:pStyle w:val="Normal1"/>
+        <w:pStyle w:val="LOnormal"/>
         <w:spacing w:lineRule="auto" w:line="480" w:before="0" w:after="0"/>
         <w:ind w:left="0" w:right="0" w:firstLine="288"/>
         <w:contextualSpacing/>
@@ -1571,7 +1571,7 @@
     </w:p>
     <w:p>
       <w:pPr>
-        <w:pStyle w:val="Normal1"/>
+        <w:pStyle w:val="LOnormal"/>
         <w:spacing w:lineRule="auto" w:line="480" w:before="0" w:after="0"/>
         <w:ind w:left="0" w:right="0" w:firstLine="288"/>
         <w:contextualSpacing/>
@@ -1592,7 +1592,7 @@
     </w:p>
     <w:p>
       <w:pPr>
-        <w:pStyle w:val="Normal1"/>
+        <w:pStyle w:val="LOnormal"/>
         <w:spacing w:lineRule="auto" w:line="480" w:before="0" w:after="0"/>
         <w:ind w:left="0" w:right="0" w:firstLine="288"/>
         <w:contextualSpacing/>
@@ -1621,7 +1621,7 @@
     </w:p>
     <w:p>
       <w:pPr>
-        <w:pStyle w:val="Normal1"/>
+        <w:pStyle w:val="LOnormal"/>
         <w:spacing w:lineRule="auto" w:line="480" w:before="0" w:after="0"/>
         <w:ind w:left="0" w:right="0" w:firstLine="288"/>
         <w:contextualSpacing/>
@@ -1642,7 +1642,7 @@
     </w:p>
     <w:p>
       <w:pPr>
-        <w:pStyle w:val="Normal1"/>
+        <w:pStyle w:val="LOnormal"/>
         <w:spacing w:lineRule="auto" w:line="480" w:before="0" w:after="0"/>
         <w:ind w:left="0" w:right="0" w:firstLine="288"/>
         <w:contextualSpacing/>
@@ -1680,7 +1680,7 @@
     </w:p>
     <w:p>
       <w:pPr>
-        <w:pStyle w:val="Normal1"/>
+        <w:pStyle w:val="LOnormal"/>
         <w:spacing w:lineRule="auto" w:line="480" w:before="0" w:after="0"/>
         <w:ind w:left="0" w:right="0" w:firstLine="288"/>
         <w:contextualSpacing/>
@@ -1709,7 +1709,7 @@
     </w:p>
     <w:p>
       <w:pPr>
-        <w:pStyle w:val="Normal1"/>
+        <w:pStyle w:val="LOnormal"/>
         <w:spacing w:lineRule="auto" w:line="480" w:before="0" w:after="0"/>
         <w:ind w:left="0" w:right="0" w:firstLine="288"/>
         <w:contextualSpacing/>
@@ -1738,7 +1738,7 @@
     </w:p>
     <w:p>
       <w:pPr>
-        <w:pStyle w:val="Normal1"/>
+        <w:pStyle w:val="LOnormal"/>
         <w:spacing w:lineRule="auto" w:line="480" w:before="0" w:after="0"/>
         <w:ind w:left="0" w:right="0" w:firstLine="288"/>
         <w:contextualSpacing/>
@@ -1759,7 +1759,7 @@
     </w:p>
     <w:p>
       <w:pPr>
-        <w:pStyle w:val="Normal1"/>
+        <w:pStyle w:val="LOnormal"/>
         <w:spacing w:lineRule="auto" w:line="480" w:before="0" w:after="0"/>
         <w:ind w:left="0" w:right="0" w:firstLine="288"/>
         <w:contextualSpacing/>
@@ -1780,7 +1780,7 @@
     </w:p>
     <w:p>
       <w:pPr>
-        <w:pStyle w:val="Normal1"/>
+        <w:pStyle w:val="LOnormal"/>
         <w:spacing w:lineRule="auto" w:line="480" w:before="0" w:after="0"/>
         <w:ind w:left="0" w:right="0" w:firstLine="288"/>
         <w:contextualSpacing/>
@@ -1801,7 +1801,7 @@
     </w:p>
     <w:p>
       <w:pPr>
-        <w:pStyle w:val="Normal1"/>
+        <w:pStyle w:val="LOnormal"/>
         <w:spacing w:lineRule="auto" w:line="480" w:before="0" w:after="0"/>
         <w:ind w:left="0" w:right="0" w:firstLine="288"/>
         <w:contextualSpacing/>
@@ -1822,7 +1822,7 @@
     </w:p>
     <w:p>
       <w:pPr>
-        <w:pStyle w:val="Normal1"/>
+        <w:pStyle w:val="LOnormal"/>
         <w:spacing w:lineRule="auto" w:line="480" w:before="0" w:after="0"/>
         <w:ind w:left="0" w:right="0" w:firstLine="288"/>
         <w:contextualSpacing/>
@@ -1843,7 +1843,7 @@
     </w:p>
     <w:p>
       <w:pPr>
-        <w:pStyle w:val="Normal1"/>
+        <w:pStyle w:val="LOnormal"/>
         <w:spacing w:lineRule="auto" w:line="480" w:before="0" w:after="0"/>
         <w:ind w:left="0" w:right="0" w:firstLine="288"/>
         <w:contextualSpacing/>
@@ -1864,7 +1864,7 @@
     </w:p>
     <w:p>
       <w:pPr>
-        <w:pStyle w:val="Normal1"/>
+        <w:pStyle w:val="LOnormal"/>
         <w:spacing w:lineRule="auto" w:line="480" w:before="0" w:after="0"/>
         <w:ind w:left="0" w:right="0" w:firstLine="288"/>
         <w:contextualSpacing/>
@@ -1910,7 +1910,7 @@
     </w:p>
     <w:p>
       <w:pPr>
-        <w:pStyle w:val="Normal1"/>
+        <w:pStyle w:val="LOnormal"/>
         <w:spacing w:lineRule="auto" w:line="480" w:before="0" w:after="0"/>
         <w:ind w:left="0" w:right="0" w:firstLine="288"/>
         <w:contextualSpacing/>
@@ -1939,7 +1939,7 @@
     </w:p>
     <w:p>
       <w:pPr>
-        <w:pStyle w:val="Normal1"/>
+        <w:pStyle w:val="LOnormal"/>
         <w:spacing w:lineRule="auto" w:line="480" w:before="0" w:after="0"/>
         <w:ind w:left="0" w:right="0" w:firstLine="288"/>
         <w:contextualSpacing/>
@@ -1985,7 +1985,7 @@
     </w:p>
     <w:p>
       <w:pPr>
-        <w:pStyle w:val="Normal1"/>
+        <w:pStyle w:val="LOnormal"/>
         <w:spacing w:lineRule="auto" w:line="480" w:before="0" w:after="0"/>
         <w:ind w:left="0" w:right="0" w:firstLine="288"/>
         <w:contextualSpacing/>
@@ -2006,7 +2006,7 @@
     </w:p>
     <w:p>
       <w:pPr>
-        <w:pStyle w:val="Normal1"/>
+        <w:pStyle w:val="LOnormal"/>
         <w:spacing w:lineRule="auto" w:line="480" w:before="0" w:after="0"/>
         <w:ind w:left="0" w:right="0" w:firstLine="288"/>
         <w:contextualSpacing/>
@@ -2027,7 +2027,7 @@
     </w:p>
     <w:p>
       <w:pPr>
-        <w:pStyle w:val="Normal1"/>
+        <w:pStyle w:val="LOnormal"/>
         <w:spacing w:lineRule="auto" w:line="480" w:before="0" w:after="0"/>
         <w:ind w:left="0" w:right="0" w:firstLine="288"/>
         <w:contextualSpacing/>
@@ -2048,7 +2048,7 @@
     </w:p>
     <w:p>
       <w:pPr>
-        <w:pStyle w:val="Normal1"/>
+        <w:pStyle w:val="LOnormal"/>
         <w:spacing w:lineRule="auto" w:line="480" w:before="0" w:after="0"/>
         <w:ind w:left="0" w:right="0" w:firstLine="288"/>
         <w:contextualSpacing/>
@@ -2069,7 +2069,7 @@
     </w:p>
     <w:p>
       <w:pPr>
-        <w:pStyle w:val="Normal1"/>
+        <w:pStyle w:val="LOnormal"/>
         <w:spacing w:lineRule="auto" w:line="480" w:before="0" w:after="0"/>
         <w:ind w:left="0" w:right="0" w:firstLine="288"/>
         <w:contextualSpacing/>
@@ -2098,7 +2098,7 @@
     </w:p>
     <w:p>
       <w:pPr>
-        <w:pStyle w:val="Normal1"/>
+        <w:pStyle w:val="LOnormal"/>
         <w:spacing w:lineRule="auto" w:line="480" w:before="0" w:after="0"/>
         <w:ind w:left="0" w:right="0" w:firstLine="288"/>
         <w:contextualSpacing/>
@@ -2127,7 +2127,7 @@
     </w:p>
     <w:p>
       <w:pPr>
-        <w:pStyle w:val="Normal1"/>
+        <w:pStyle w:val="LOnormal"/>
         <w:spacing w:lineRule="auto" w:line="480" w:before="0" w:after="0"/>
         <w:ind w:left="0" w:right="0" w:firstLine="288"/>
         <w:contextualSpacing/>
@@ -2148,7 +2148,7 @@
     </w:p>
     <w:p>
       <w:pPr>
-        <w:pStyle w:val="Normal1"/>
+        <w:pStyle w:val="LOnormal"/>
         <w:spacing w:lineRule="auto" w:line="480" w:before="0" w:after="0"/>
         <w:ind w:left="0" w:right="0" w:firstLine="288"/>
         <w:contextualSpacing/>
@@ -2169,7 +2169,7 @@
     </w:p>
     <w:p>
       <w:pPr>
-        <w:pStyle w:val="Normal1"/>
+        <w:pStyle w:val="LOnormal"/>
         <w:spacing w:lineRule="auto" w:line="480" w:before="0" w:after="0"/>
         <w:ind w:left="0" w:right="0" w:firstLine="288"/>
         <w:contextualSpacing/>
@@ -2190,7 +2190,7 @@
     </w:p>
     <w:p>
       <w:pPr>
-        <w:pStyle w:val="Normal1"/>
+        <w:pStyle w:val="LOnormal"/>
         <w:spacing w:lineRule="auto" w:line="480" w:before="0" w:after="0"/>
         <w:ind w:left="0" w:right="0" w:firstLine="288"/>
         <w:contextualSpacing/>
@@ -2211,7 +2211,7 @@
     </w:p>
     <w:p>
       <w:pPr>
-        <w:pStyle w:val="Normal1"/>
+        <w:pStyle w:val="LOnormal"/>
         <w:spacing w:lineRule="auto" w:line="480" w:before="0" w:after="0"/>
         <w:ind w:left="0" w:right="0" w:firstLine="288"/>
         <w:contextualSpacing/>
@@ -2249,7 +2249,7 @@
     </w:p>
     <w:p>
       <w:pPr>
-        <w:pStyle w:val="Normal1"/>
+        <w:pStyle w:val="LOnormal"/>
         <w:spacing w:lineRule="auto" w:line="480" w:before="0" w:after="0"/>
         <w:ind w:left="0" w:right="0" w:firstLine="288"/>
         <w:contextualSpacing/>
@@ -2278,7 +2278,7 @@
     </w:p>
     <w:p>
       <w:pPr>
-        <w:pStyle w:val="Normal1"/>
+        <w:pStyle w:val="LOnormal"/>
         <w:spacing w:lineRule="auto" w:line="480" w:before="0" w:after="0"/>
         <w:ind w:left="0" w:right="0" w:firstLine="288"/>
         <w:contextualSpacing/>
@@ -2299,7 +2299,7 @@
     </w:p>
     <w:p>
       <w:pPr>
-        <w:pStyle w:val="Normal1"/>
+        <w:pStyle w:val="LOnormal"/>
         <w:spacing w:lineRule="auto" w:line="480" w:before="0" w:after="0"/>
         <w:ind w:left="0" w:right="0" w:firstLine="288"/>
         <w:contextualSpacing/>
@@ -2320,7 +2320,7 @@
     </w:p>
     <w:p>
       <w:pPr>
-        <w:pStyle w:val="Normal1"/>
+        <w:pStyle w:val="LOnormal"/>
         <w:spacing w:lineRule="auto" w:line="480" w:before="0" w:after="0"/>
         <w:ind w:left="0" w:right="0" w:firstLine="288"/>
         <w:contextualSpacing/>
@@ -2400,7 +2400,7 @@
     </w:p>
     <w:p>
       <w:pPr>
-        <w:pStyle w:val="Normal1"/>
+        <w:pStyle w:val="LOnormal"/>
         <w:spacing w:lineRule="auto" w:line="480" w:before="0" w:after="0"/>
         <w:ind w:left="0" w:right="0" w:firstLine="288"/>
         <w:contextualSpacing/>
@@ -2421,7 +2421,7 @@
     </w:p>
     <w:p>
       <w:pPr>
-        <w:pStyle w:val="Normal1"/>
+        <w:pStyle w:val="LOnormal"/>
         <w:spacing w:lineRule="auto" w:line="480" w:before="0" w:after="0"/>
         <w:ind w:left="0" w:right="0" w:firstLine="288"/>
         <w:contextualSpacing/>
@@ -2459,7 +2459,7 @@
     </w:p>
     <w:p>
       <w:pPr>
-        <w:pStyle w:val="Normal1"/>
+        <w:pStyle w:val="LOnormal"/>
         <w:spacing w:lineRule="auto" w:line="480" w:before="0" w:after="0"/>
         <w:ind w:left="0" w:right="0" w:firstLine="288"/>
         <w:contextualSpacing/>
@@ -2480,7 +2480,7 @@
     </w:p>
     <w:p>
       <w:pPr>
-        <w:pStyle w:val="Normal1"/>
+        <w:pStyle w:val="LOnormal"/>
         <w:spacing w:lineRule="auto" w:line="480" w:before="0" w:after="0"/>
         <w:ind w:left="0" w:right="0" w:firstLine="288"/>
         <w:contextualSpacing/>
@@ -2502,7 +2502,7 @@
     </w:p>
     <w:p>
       <w:pPr>
-        <w:pStyle w:val="Normal1"/>
+        <w:pStyle w:val="LOnormal"/>
         <w:spacing w:lineRule="auto" w:line="480" w:before="0" w:after="0"/>
         <w:ind w:left="0" w:right="0" w:firstLine="288"/>
         <w:contextualSpacing/>
@@ -2524,7 +2524,7 @@
     </w:p>
     <w:p>
       <w:pPr>
-        <w:pStyle w:val="Normal1"/>
+        <w:pStyle w:val="LOnormal"/>
         <w:spacing w:lineRule="auto" w:line="480" w:before="0" w:after="0"/>
         <w:ind w:left="0" w:right="0" w:firstLine="288"/>
         <w:contextualSpacing/>
@@ -2546,7 +2546,7 @@
     </w:p>
     <w:p>
       <w:pPr>
-        <w:pStyle w:val="Normal1"/>
+        <w:pStyle w:val="LOnormal"/>
         <w:spacing w:lineRule="auto" w:line="480" w:before="0" w:after="0"/>
         <w:ind w:left="0" w:right="0" w:firstLine="288"/>
         <w:contextualSpacing/>
@@ -2575,7 +2575,7 @@
     </w:p>
     <w:p>
       <w:pPr>
-        <w:pStyle w:val="Normal1"/>
+        <w:pStyle w:val="LOnormal"/>
         <w:spacing w:lineRule="auto" w:line="480" w:before="0" w:after="0"/>
         <w:ind w:left="0" w:right="0" w:firstLine="288"/>
         <w:contextualSpacing/>
@@ -2596,7 +2596,7 @@
     </w:p>
     <w:p>
       <w:pPr>
-        <w:pStyle w:val="Normal1"/>
+        <w:pStyle w:val="LOnormal"/>
         <w:spacing w:lineRule="auto" w:line="480" w:before="0" w:after="0"/>
         <w:ind w:left="0" w:right="0" w:firstLine="288"/>
         <w:contextualSpacing/>
@@ -2617,7 +2617,7 @@
     </w:p>
     <w:p>
       <w:pPr>
-        <w:pStyle w:val="Normal1"/>
+        <w:pStyle w:val="LOnormal"/>
         <w:spacing w:lineRule="auto" w:line="480" w:before="0" w:after="0"/>
         <w:ind w:left="0" w:right="0" w:firstLine="288"/>
         <w:contextualSpacing/>
@@ -2646,7 +2646,7 @@
     </w:p>
     <w:p>
       <w:pPr>
-        <w:pStyle w:val="Normal1"/>
+        <w:pStyle w:val="LOnormal"/>
         <w:spacing w:lineRule="auto" w:line="480" w:before="0" w:after="0"/>
         <w:ind w:left="0" w:right="0" w:firstLine="288"/>
         <w:contextualSpacing/>
@@ -2667,7 +2667,7 @@
     </w:p>
     <w:p>
       <w:pPr>
-        <w:pStyle w:val="Normal1"/>
+        <w:pStyle w:val="LOnormal"/>
         <w:spacing w:lineRule="auto" w:line="480" w:before="0" w:after="0"/>
         <w:ind w:left="0" w:right="0" w:firstLine="288"/>
         <w:contextualSpacing/>
@@ -2696,7 +2696,7 @@
     </w:p>
     <w:p>
       <w:pPr>
-        <w:pStyle w:val="Normal1"/>
+        <w:pStyle w:val="LOnormal"/>
         <w:spacing w:lineRule="auto" w:line="480" w:before="0" w:after="0"/>
         <w:ind w:left="0" w:right="0" w:firstLine="288"/>
         <w:contextualSpacing/>
@@ -2717,7 +2717,7 @@
     </w:p>
     <w:p>
       <w:pPr>
-        <w:pStyle w:val="Normal1"/>
+        <w:pStyle w:val="LOnormal"/>
         <w:spacing w:lineRule="auto" w:line="480" w:before="0" w:after="0"/>
         <w:ind w:left="0" w:right="0" w:firstLine="288"/>
         <w:contextualSpacing/>
@@ -2738,7 +2738,7 @@
     </w:p>
     <w:p>
       <w:pPr>
-        <w:pStyle w:val="Normal1"/>
+        <w:pStyle w:val="LOnormal"/>
         <w:spacing w:lineRule="auto" w:line="480" w:before="0" w:after="0"/>
         <w:ind w:left="0" w:right="0" w:firstLine="288"/>
         <w:contextualSpacing/>
@@ -2767,7 +2767,7 @@
     </w:p>
     <w:p>
       <w:pPr>
-        <w:pStyle w:val="Normal1"/>
+        <w:pStyle w:val="LOnormal"/>
         <w:spacing w:lineRule="auto" w:line="480" w:before="0" w:after="0"/>
         <w:ind w:left="0" w:right="0" w:firstLine="288"/>
         <w:contextualSpacing/>
@@ -2788,7 +2788,7 @@
     </w:p>
     <w:p>
       <w:pPr>
-        <w:pStyle w:val="Normal1"/>
+        <w:pStyle w:val="LOnormal"/>
         <w:spacing w:lineRule="auto" w:line="480" w:before="0" w:after="0"/>
         <w:ind w:left="0" w:right="0" w:firstLine="288"/>
         <w:contextualSpacing/>
@@ -2809,7 +2809,7 @@
     </w:p>
     <w:p>
       <w:pPr>
-        <w:pStyle w:val="Normal1"/>
+        <w:pStyle w:val="LOnormal"/>
         <w:spacing w:lineRule="auto" w:line="480" w:before="0" w:after="0"/>
         <w:ind w:left="0" w:right="0" w:firstLine="288"/>
         <w:contextualSpacing/>
@@ -2838,7 +2838,7 @@
     </w:p>
     <w:p>
       <w:pPr>
-        <w:pStyle w:val="Normal1"/>
+        <w:pStyle w:val="LOnormal"/>
         <w:spacing w:lineRule="auto" w:line="480" w:before="0" w:after="0"/>
         <w:ind w:left="0" w:right="0" w:firstLine="288"/>
         <w:contextualSpacing/>
@@ -2876,7 +2876,7 @@
     </w:p>
     <w:p>
       <w:pPr>
-        <w:pStyle w:val="Normal1"/>
+        <w:pStyle w:val="LOnormal"/>
         <w:spacing w:lineRule="auto" w:line="480" w:before="0" w:after="0"/>
         <w:ind w:left="0" w:right="0" w:firstLine="288"/>
         <w:contextualSpacing/>
@@ -2897,7 +2897,7 @@
     </w:p>
     <w:p>
       <w:pPr>
-        <w:pStyle w:val="Normal1"/>
+        <w:pStyle w:val="LOnormal"/>
         <w:spacing w:lineRule="auto" w:line="480" w:before="0" w:after="0"/>
         <w:ind w:left="0" w:right="0" w:firstLine="288"/>
         <w:contextualSpacing/>
@@ -2918,7 +2918,7 @@
     </w:p>
     <w:p>
       <w:pPr>
-        <w:pStyle w:val="Normal1"/>
+        <w:pStyle w:val="LOnormal"/>
         <w:spacing w:lineRule="auto" w:line="480" w:before="0" w:after="0"/>
         <w:ind w:left="0" w:right="0" w:firstLine="288"/>
         <w:contextualSpacing/>
@@ -2956,7 +2956,7 @@
     </w:p>
     <w:p>
       <w:pPr>
-        <w:pStyle w:val="Normal1"/>
+        <w:pStyle w:val="LOnormal"/>
         <w:spacing w:lineRule="auto" w:line="480" w:before="0" w:after="0"/>
         <w:ind w:left="0" w:right="0" w:firstLine="288"/>
         <w:contextualSpacing/>
@@ -3011,7 +3011,7 @@
     </w:p>
     <w:p>
       <w:pPr>
-        <w:pStyle w:val="Normal1"/>
+        <w:pStyle w:val="LOnormal"/>
         <w:spacing w:lineRule="auto" w:line="480" w:before="0" w:after="0"/>
         <w:ind w:left="0" w:right="0" w:firstLine="288"/>
         <w:contextualSpacing/>
@@ -3032,7 +3032,7 @@
     </w:p>
     <w:p>
       <w:pPr>
-        <w:pStyle w:val="Normal1"/>
+        <w:pStyle w:val="LOnormal"/>
         <w:spacing w:lineRule="auto" w:line="480" w:before="0" w:after="0"/>
         <w:ind w:left="0" w:right="0" w:firstLine="288"/>
         <w:contextualSpacing/>
@@ -3053,7 +3053,7 @@
     </w:p>
     <w:p>
       <w:pPr>
-        <w:pStyle w:val="Normal1"/>
+        <w:pStyle w:val="LOnormal"/>
         <w:spacing w:lineRule="auto" w:line="480" w:before="0" w:after="0"/>
         <w:ind w:left="0" w:right="0" w:firstLine="288"/>
         <w:contextualSpacing/>
@@ -3074,7 +3074,7 @@
     </w:p>
     <w:p>
       <w:pPr>
-        <w:pStyle w:val="Normal1"/>
+        <w:pStyle w:val="LOnormal"/>
         <w:spacing w:lineRule="auto" w:line="480" w:before="0" w:after="0"/>
         <w:ind w:left="0" w:right="0" w:firstLine="288"/>
         <w:contextualSpacing/>
@@ -3095,7 +3095,7 @@
     </w:p>
     <w:p>
       <w:pPr>
-        <w:pStyle w:val="Normal1"/>
+        <w:pStyle w:val="LOnormal"/>
         <w:spacing w:lineRule="auto" w:line="480" w:before="0" w:after="0"/>
         <w:ind w:left="0" w:right="0" w:firstLine="288"/>
         <w:contextualSpacing/>
@@ -3116,7 +3116,7 @@
     </w:p>
     <w:p>
       <w:pPr>
-        <w:pStyle w:val="Normal1"/>
+        <w:pStyle w:val="LOnormal"/>
         <w:spacing w:lineRule="auto" w:line="480" w:before="0" w:after="0"/>
         <w:ind w:left="0" w:right="0" w:firstLine="288"/>
         <w:contextualSpacing/>
@@ -3145,7 +3145,7 @@
     </w:p>
     <w:p>
       <w:pPr>
-        <w:pStyle w:val="Normal1"/>
+        <w:pStyle w:val="LOnormal"/>
         <w:spacing w:lineRule="auto" w:line="480" w:before="0" w:after="0"/>
         <w:ind w:left="0" w:right="0" w:firstLine="288"/>
         <w:contextualSpacing/>
@@ -3166,7 +3166,7 @@
     </w:p>
     <w:p>
       <w:pPr>
-        <w:pStyle w:val="Normal1"/>
+        <w:pStyle w:val="LOnormal"/>
         <w:spacing w:lineRule="auto" w:line="480" w:before="0" w:after="0"/>
         <w:ind w:left="0" w:right="0" w:firstLine="288"/>
         <w:contextualSpacing/>
@@ -3187,7 +3187,7 @@
     </w:p>
     <w:p>
       <w:pPr>
-        <w:pStyle w:val="Normal1"/>
+        <w:pStyle w:val="LOnormal"/>
         <w:spacing w:lineRule="auto" w:line="480" w:before="0" w:after="0"/>
         <w:ind w:left="0" w:right="0" w:firstLine="288"/>
         <w:contextualSpacing/>
@@ -3208,7 +3208,7 @@
     </w:p>
     <w:p>
       <w:pPr>
-        <w:pStyle w:val="Normal1"/>
+        <w:pStyle w:val="LOnormal"/>
         <w:spacing w:lineRule="auto" w:line="480" w:before="0" w:after="0"/>
         <w:ind w:left="0" w:right="0" w:firstLine="288"/>
         <w:contextualSpacing/>
@@ -3230,7 +3230,7 @@
     </w:p>
     <w:p>
       <w:pPr>
-        <w:pStyle w:val="Normal1"/>
+        <w:pStyle w:val="LOnormal"/>
         <w:spacing w:lineRule="auto" w:line="480" w:before="0" w:after="0"/>
         <w:ind w:left="0" w:right="0" w:firstLine="288"/>
         <w:contextualSpacing/>
@@ -3252,7 +3252,7 @@
     </w:p>
     <w:p>
       <w:pPr>
-        <w:pStyle w:val="Normal1"/>
+        <w:pStyle w:val="LOnormal"/>
         <w:spacing w:lineRule="auto" w:line="480" w:before="0" w:after="0"/>
         <w:ind w:left="0" w:right="0" w:firstLine="288"/>
         <w:contextualSpacing/>
@@ -3274,7 +3274,7 @@
     </w:p>
     <w:p>
       <w:pPr>
-        <w:pStyle w:val="Normal1"/>
+        <w:pStyle w:val="LOnormal"/>
         <w:spacing w:lineRule="auto" w:line="480" w:before="0" w:after="0"/>
         <w:ind w:left="0" w:right="0" w:firstLine="288"/>
         <w:contextualSpacing/>
@@ -3320,7 +3320,7 @@
     </w:p>
     <w:p>
       <w:pPr>
-        <w:pStyle w:val="Normal1"/>
+        <w:pStyle w:val="LOnormal"/>
         <w:spacing w:lineRule="auto" w:line="480" w:before="0" w:after="0"/>
         <w:ind w:left="0" w:right="0" w:firstLine="288"/>
         <w:contextualSpacing/>
@@ -3341,7 +3341,7 @@
     </w:p>
     <w:p>
       <w:pPr>
-        <w:pStyle w:val="Normal1"/>
+        <w:pStyle w:val="LOnormal"/>
         <w:spacing w:lineRule="auto" w:line="480" w:before="0" w:after="0"/>
         <w:ind w:left="0" w:right="0" w:firstLine="288"/>
         <w:contextualSpacing/>
@@ -3387,7 +3387,7 @@
     </w:p>
     <w:p>
       <w:pPr>
-        <w:pStyle w:val="Normal1"/>
+        <w:pStyle w:val="LOnormal"/>
         <w:spacing w:lineRule="auto" w:line="480" w:before="0" w:after="0"/>
         <w:ind w:left="0" w:right="0" w:firstLine="288"/>
         <w:contextualSpacing/>
@@ -3416,7 +3416,7 @@
     </w:p>
     <w:p>
       <w:pPr>
-        <w:pStyle w:val="Normal1"/>
+        <w:pStyle w:val="LOnormal"/>
         <w:spacing w:lineRule="auto" w:line="480" w:before="0" w:after="0"/>
         <w:ind w:left="0" w:right="0" w:firstLine="288"/>
         <w:contextualSpacing/>
@@ -3462,7 +3462,7 @@
     </w:p>
     <w:p>
       <w:pPr>
-        <w:pStyle w:val="Normal1"/>
+        <w:pStyle w:val="LOnormal"/>
         <w:spacing w:lineRule="auto" w:line="480" w:before="0" w:after="0"/>
         <w:ind w:left="0" w:right="0" w:firstLine="288"/>
         <w:contextualSpacing/>
@@ -3508,7 +3508,7 @@
     </w:p>
     <w:p>
       <w:pPr>
-        <w:pStyle w:val="Normal1"/>
+        <w:pStyle w:val="LOnormal"/>
         <w:spacing w:lineRule="auto" w:line="480" w:before="0" w:after="0"/>
         <w:ind w:left="0" w:right="0" w:firstLine="288"/>
         <w:contextualSpacing/>
@@ -3554,7 +3554,7 @@
     </w:p>
     <w:p>
       <w:pPr>
-        <w:pStyle w:val="Normal1"/>
+        <w:pStyle w:val="LOnormal"/>
         <w:spacing w:lineRule="auto" w:line="480" w:before="0" w:after="0"/>
         <w:ind w:left="0" w:right="0" w:firstLine="288"/>
         <w:contextualSpacing/>
@@ -3592,7 +3592,7 @@
     </w:p>
     <w:p>
       <w:pPr>
-        <w:pStyle w:val="Normal1"/>
+        <w:pStyle w:val="LOnormal"/>
         <w:spacing w:lineRule="auto" w:line="480" w:before="0" w:after="0"/>
         <w:ind w:left="0" w:right="0" w:firstLine="288"/>
         <w:contextualSpacing/>
@@ -3630,7 +3630,7 @@
     </w:p>
     <w:p>
       <w:pPr>
-        <w:pStyle w:val="Normal1"/>
+        <w:pStyle w:val="LOnormal"/>
         <w:spacing w:lineRule="auto" w:line="480" w:before="0" w:after="0"/>
         <w:ind w:left="0" w:right="0" w:firstLine="288"/>
         <w:contextualSpacing/>
@@ -3702,7 +3702,7 @@
     </w:p>
     <w:p>
       <w:pPr>
-        <w:pStyle w:val="Normal1"/>
+        <w:pStyle w:val="LOnormal"/>
         <w:spacing w:lineRule="auto" w:line="480" w:before="0" w:after="0"/>
         <w:ind w:left="0" w:right="0" w:firstLine="288"/>
         <w:contextualSpacing/>
@@ -3740,7 +3740,7 @@
     </w:p>
     <w:p>
       <w:pPr>
-        <w:pStyle w:val="Normal1"/>
+        <w:pStyle w:val="LOnormal"/>
         <w:spacing w:lineRule="auto" w:line="480" w:before="0" w:after="0"/>
         <w:ind w:left="0" w:right="0" w:firstLine="288"/>
         <w:contextualSpacing/>
@@ -3769,7 +3769,7 @@
     </w:p>
     <w:p>
       <w:pPr>
-        <w:pStyle w:val="Normal1"/>
+        <w:pStyle w:val="LOnormal"/>
         <w:spacing w:lineRule="auto" w:line="480" w:before="0" w:after="0"/>
         <w:ind w:left="0" w:right="0" w:firstLine="288"/>
         <w:contextualSpacing/>
@@ -3824,7 +3824,7 @@
     </w:p>
     <w:p>
       <w:pPr>
-        <w:pStyle w:val="Normal1"/>
+        <w:pStyle w:val="LOnormal"/>
         <w:spacing w:lineRule="auto" w:line="480" w:before="0" w:after="0"/>
         <w:ind w:left="0" w:right="0" w:firstLine="288"/>
         <w:contextualSpacing/>
@@ -3862,7 +3862,7 @@
     </w:p>
     <w:p>
       <w:pPr>
-        <w:pStyle w:val="Normal1"/>
+        <w:pStyle w:val="LOnormal"/>
         <w:spacing w:lineRule="auto" w:line="480" w:before="0" w:after="0"/>
         <w:ind w:left="0" w:right="0" w:firstLine="288"/>
         <w:contextualSpacing/>
@@ -3883,7 +3883,7 @@
     </w:p>
     <w:p>
       <w:pPr>
-        <w:pStyle w:val="Normal1"/>
+        <w:pStyle w:val="LOnormal"/>
         <w:spacing w:lineRule="auto" w:line="480" w:before="0" w:after="0"/>
         <w:ind w:left="0" w:right="0" w:firstLine="288"/>
         <w:contextualSpacing/>
@@ -3921,7 +3921,7 @@
     </w:p>
     <w:p>
       <w:pPr>
-        <w:pStyle w:val="Normal1"/>
+        <w:pStyle w:val="LOnormal"/>
         <w:spacing w:lineRule="auto" w:line="480" w:before="0" w:after="0"/>
         <w:ind w:left="0" w:right="0" w:firstLine="288"/>
         <w:contextualSpacing/>
@@ -3993,7 +3993,7 @@
     </w:p>
     <w:p>
       <w:pPr>
-        <w:pStyle w:val="Normal1"/>
+        <w:pStyle w:val="LOnormal"/>
         <w:spacing w:lineRule="auto" w:line="480" w:before="0" w:after="0"/>
         <w:ind w:left="0" w:right="0" w:firstLine="288"/>
         <w:contextualSpacing/>
@@ -4014,7 +4014,7 @@
     </w:p>
     <w:p>
       <w:pPr>
-        <w:pStyle w:val="Normal1"/>
+        <w:pStyle w:val="LOnormal"/>
         <w:spacing w:lineRule="auto" w:line="480" w:before="0" w:after="0"/>
         <w:ind w:left="0" w:right="0" w:firstLine="288"/>
         <w:contextualSpacing/>
@@ -4060,7 +4060,7 @@
     </w:p>
     <w:p>
       <w:pPr>
-        <w:pStyle w:val="Normal1"/>
+        <w:pStyle w:val="LOnormal"/>
         <w:spacing w:lineRule="auto" w:line="480" w:before="0" w:after="0"/>
         <w:ind w:left="0" w:right="0" w:firstLine="288"/>
         <w:contextualSpacing/>
@@ -4115,7 +4115,7 @@
     </w:p>
     <w:p>
       <w:pPr>
-        <w:pStyle w:val="Normal1"/>
+        <w:pStyle w:val="LOnormal"/>
         <w:spacing w:lineRule="auto" w:line="480" w:before="0" w:after="0"/>
         <w:ind w:left="0" w:right="0" w:firstLine="288"/>
         <w:contextualSpacing/>
@@ -4161,7 +4161,7 @@
     </w:p>
     <w:p>
       <w:pPr>
-        <w:pStyle w:val="Normal1"/>
+        <w:pStyle w:val="LOnormal"/>
         <w:spacing w:lineRule="auto" w:line="480" w:before="0" w:after="0"/>
         <w:ind w:left="0" w:right="0" w:firstLine="288"/>
         <w:contextualSpacing/>
@@ -4199,7 +4199,7 @@
     </w:p>
     <w:p>
       <w:pPr>
-        <w:pStyle w:val="Normal1"/>
+        <w:pStyle w:val="LOnormal"/>
         <w:spacing w:lineRule="auto" w:line="480" w:before="0" w:after="0"/>
         <w:ind w:left="0" w:right="0" w:firstLine="288"/>
         <w:contextualSpacing/>
@@ -4245,7 +4245,7 @@
     </w:p>
     <w:p>
       <w:pPr>
-        <w:pStyle w:val="Normal1"/>
+        <w:pStyle w:val="LOnormal"/>
         <w:spacing w:lineRule="auto" w:line="480" w:before="0" w:after="0"/>
         <w:ind w:left="0" w:right="0" w:firstLine="288"/>
         <w:contextualSpacing/>
@@ -4283,7 +4283,7 @@
     </w:p>
     <w:p>
       <w:pPr>
-        <w:pStyle w:val="Normal1"/>
+        <w:pStyle w:val="LOnormal"/>
         <w:spacing w:lineRule="auto" w:line="480" w:before="0" w:after="0"/>
         <w:ind w:left="0" w:right="0" w:firstLine="288"/>
         <w:contextualSpacing/>
@@ -4312,7 +4312,7 @@
     </w:p>
     <w:p>
       <w:pPr>
-        <w:pStyle w:val="Normal1"/>
+        <w:pStyle w:val="LOnormal"/>
         <w:spacing w:lineRule="auto" w:line="480" w:before="0" w:after="0"/>
         <w:ind w:left="0" w:right="0" w:firstLine="288"/>
         <w:contextualSpacing/>
@@ -4358,7 +4358,7 @@
     </w:p>
     <w:p>
       <w:pPr>
-        <w:pStyle w:val="Normal1"/>
+        <w:pStyle w:val="LOnormal"/>
         <w:spacing w:lineRule="auto" w:line="480" w:before="0" w:after="0"/>
         <w:ind w:left="0" w:right="0" w:firstLine="288"/>
         <w:contextualSpacing/>
@@ -4379,7 +4379,7 @@
     </w:p>
     <w:p>
       <w:pPr>
-        <w:pStyle w:val="Normal1"/>
+        <w:pStyle w:val="LOnormal"/>
         <w:spacing w:lineRule="auto" w:line="480" w:before="0" w:after="0"/>
         <w:ind w:left="0" w:right="0" w:firstLine="288"/>
         <w:contextualSpacing/>
@@ -4417,7 +4417,7 @@
     </w:p>
     <w:p>
       <w:pPr>
-        <w:pStyle w:val="Normal1"/>
+        <w:pStyle w:val="LOnormal"/>
         <w:spacing w:lineRule="auto" w:line="480" w:before="0" w:after="0"/>
         <w:ind w:left="0" w:right="0" w:firstLine="288"/>
         <w:contextualSpacing/>
@@ -4438,7 +4438,7 @@
     </w:p>
     <w:p>
       <w:pPr>
-        <w:pStyle w:val="Normal1"/>
+        <w:pStyle w:val="LOnormal"/>
         <w:spacing w:lineRule="auto" w:line="480" w:before="0" w:after="0"/>
         <w:ind w:left="0" w:right="0" w:firstLine="288"/>
         <w:contextualSpacing/>
@@ -4460,7 +4460,7 @@
     </w:p>
     <w:p>
       <w:pPr>
-        <w:pStyle w:val="Normal1"/>
+        <w:pStyle w:val="LOnormal"/>
         <w:spacing w:lineRule="auto" w:line="480" w:before="0" w:after="0"/>
         <w:ind w:left="0" w:right="0" w:firstLine="288"/>
         <w:contextualSpacing/>
@@ -4482,7 +4482,7 @@
     </w:p>
     <w:p>
       <w:pPr>
-        <w:pStyle w:val="Normal1"/>
+        <w:pStyle w:val="LOnormal"/>
         <w:spacing w:lineRule="auto" w:line="480" w:before="0" w:after="0"/>
         <w:ind w:left="0" w:right="0" w:firstLine="288"/>
         <w:contextualSpacing/>
@@ -4504,7 +4504,7 @@
     </w:p>
     <w:p>
       <w:pPr>
-        <w:pStyle w:val="Normal1"/>
+        <w:pStyle w:val="LOnormal"/>
         <w:spacing w:lineRule="auto" w:line="480" w:before="0" w:after="0"/>
         <w:ind w:left="0" w:right="0" w:firstLine="288"/>
         <w:contextualSpacing/>
@@ -4550,7 +4550,7 @@
     </w:p>
     <w:p>
       <w:pPr>
-        <w:pStyle w:val="Normal1"/>
+        <w:pStyle w:val="LOnormal"/>
         <w:spacing w:lineRule="auto" w:line="480" w:before="0" w:after="0"/>
         <w:ind w:left="0" w:right="0" w:firstLine="288"/>
         <w:contextualSpacing/>
@@ -4579,7 +4579,7 @@
     </w:p>
     <w:p>
       <w:pPr>
-        <w:pStyle w:val="Normal1"/>
+        <w:pStyle w:val="LOnormal"/>
         <w:spacing w:lineRule="auto" w:line="480" w:before="0" w:after="0"/>
         <w:ind w:left="0" w:right="0" w:firstLine="288"/>
         <w:contextualSpacing/>
@@ -4600,7 +4600,7 @@
     </w:p>
     <w:p>
       <w:pPr>
-        <w:pStyle w:val="Normal1"/>
+        <w:pStyle w:val="LOnormal"/>
         <w:spacing w:lineRule="auto" w:line="480" w:before="0" w:after="0"/>
         <w:ind w:left="0" w:right="0" w:firstLine="288"/>
         <w:contextualSpacing/>
@@ -4621,7 +4621,7 @@
     </w:p>
     <w:p>
       <w:pPr>
-        <w:pStyle w:val="Normal1"/>
+        <w:pStyle w:val="LOnormal"/>
         <w:spacing w:lineRule="auto" w:line="480" w:before="0" w:after="0"/>
         <w:ind w:left="0" w:right="0" w:firstLine="288"/>
         <w:contextualSpacing/>
@@ -4650,7 +4650,7 @@
     </w:p>
     <w:p>
       <w:pPr>
-        <w:pStyle w:val="Normal1"/>
+        <w:pStyle w:val="LOnormal"/>
         <w:spacing w:lineRule="auto" w:line="480" w:before="0" w:after="0"/>
         <w:ind w:left="0" w:right="0" w:firstLine="288"/>
         <w:contextualSpacing/>
@@ -4671,7 +4671,7 @@
     </w:p>
     <w:p>
       <w:pPr>
-        <w:pStyle w:val="Normal1"/>
+        <w:pStyle w:val="LOnormal"/>
         <w:spacing w:lineRule="auto" w:line="480" w:before="0" w:after="0"/>
         <w:ind w:left="0" w:right="0" w:firstLine="288"/>
         <w:contextualSpacing/>
@@ -4693,7 +4693,7 @@
     </w:p>
     <w:p>
       <w:pPr>
-        <w:pStyle w:val="Normal1"/>
+        <w:pStyle w:val="LOnormal"/>
         <w:spacing w:lineRule="auto" w:line="480" w:before="0" w:after="0"/>
         <w:ind w:left="0" w:right="0" w:firstLine="288"/>
         <w:contextualSpacing/>
@@ -4715,7 +4715,7 @@
     </w:p>
     <w:p>
       <w:pPr>
-        <w:pStyle w:val="Normal1"/>
+        <w:pStyle w:val="LOnormal"/>
         <w:spacing w:lineRule="auto" w:line="480" w:before="0" w:after="0"/>
         <w:ind w:left="0" w:right="0" w:firstLine="288"/>
         <w:contextualSpacing/>
@@ -4737,7 +4737,7 @@
     </w:p>
     <w:p>
       <w:pPr>
-        <w:pStyle w:val="Normal1"/>
+        <w:pStyle w:val="LOnormal"/>
         <w:spacing w:lineRule="auto" w:line="480" w:before="0" w:after="0"/>
         <w:ind w:left="0" w:right="0" w:firstLine="288"/>
         <w:contextualSpacing/>
@@ -4766,7 +4766,7 @@
     </w:p>
     <w:p>
       <w:pPr>
-        <w:pStyle w:val="Normal1"/>
+        <w:pStyle w:val="LOnormal"/>
         <w:spacing w:lineRule="auto" w:line="480" w:before="0" w:after="0"/>
         <w:ind w:left="0" w:right="0" w:firstLine="288"/>
         <w:contextualSpacing/>
@@ -4787,7 +4787,7 @@
     </w:p>
     <w:p>
       <w:pPr>
-        <w:pStyle w:val="Normal1"/>
+        <w:pStyle w:val="LOnormal"/>
         <w:spacing w:lineRule="auto" w:line="480" w:before="0" w:after="0"/>
         <w:ind w:left="0" w:right="0" w:firstLine="288"/>
         <w:contextualSpacing/>
@@ -4808,7 +4808,7 @@
     </w:p>
     <w:p>
       <w:pPr>
-        <w:pStyle w:val="Normal1"/>
+        <w:pStyle w:val="LOnormal"/>
         <w:spacing w:lineRule="auto" w:line="480" w:before="0" w:after="0"/>
         <w:ind w:left="0" w:right="0" w:firstLine="288"/>
         <w:contextualSpacing/>
@@ -4829,7 +4829,7 @@
     </w:p>
     <w:p>
       <w:pPr>
-        <w:pStyle w:val="Normal1"/>
+        <w:pStyle w:val="LOnormal"/>
         <w:spacing w:lineRule="auto" w:line="480" w:before="0" w:after="0"/>
         <w:ind w:left="0" w:right="0" w:firstLine="288"/>
         <w:contextualSpacing/>
@@ -4850,7 +4850,7 @@
     </w:p>
     <w:p>
       <w:pPr>
-        <w:pStyle w:val="Normal1"/>
+        <w:pStyle w:val="LOnormal"/>
         <w:spacing w:lineRule="auto" w:line="480" w:before="0" w:after="0"/>
         <w:ind w:left="0" w:right="0" w:firstLine="288"/>
         <w:contextualSpacing/>
@@ -4888,7 +4888,7 @@
     </w:p>
     <w:p>
       <w:pPr>
-        <w:pStyle w:val="Normal1"/>
+        <w:pStyle w:val="LOnormal"/>
         <w:spacing w:lineRule="auto" w:line="480" w:before="0" w:after="0"/>
         <w:ind w:left="0" w:right="0" w:firstLine="288"/>
         <w:contextualSpacing/>
@@ -4926,7 +4926,7 @@
     </w:p>
     <w:p>
       <w:pPr>
-        <w:pStyle w:val="Normal1"/>
+        <w:pStyle w:val="LOnormal"/>
         <w:spacing w:lineRule="auto" w:line="480" w:before="0" w:after="0"/>
         <w:ind w:left="0" w:right="0" w:firstLine="288"/>
         <w:contextualSpacing/>
@@ -4955,7 +4955,7 @@
     </w:p>
     <w:p>
       <w:pPr>
-        <w:pStyle w:val="Normal1"/>
+        <w:pStyle w:val="LOnormal"/>
         <w:spacing w:lineRule="auto" w:line="480" w:before="0" w:after="0"/>
         <w:ind w:left="0" w:right="0" w:firstLine="288"/>
         <w:contextualSpacing/>
@@ -4993,7 +4993,7 @@
     </w:p>
     <w:p>
       <w:pPr>
-        <w:pStyle w:val="Normal1"/>
+        <w:pStyle w:val="LOnormal"/>
         <w:spacing w:lineRule="auto" w:line="480" w:before="0" w:after="0"/>
         <w:ind w:left="0" w:right="0" w:firstLine="288"/>
         <w:contextualSpacing/>
@@ -5014,7 +5014,7 @@
     </w:p>
     <w:p>
       <w:pPr>
-        <w:pStyle w:val="Normal1"/>
+        <w:pStyle w:val="LOnormal"/>
         <w:spacing w:lineRule="auto" w:line="480" w:before="0" w:after="0"/>
         <w:ind w:left="0" w:right="0" w:firstLine="288"/>
         <w:contextualSpacing/>
@@ -5035,7 +5035,7 @@
     </w:p>
     <w:p>
       <w:pPr>
-        <w:pStyle w:val="Normal1"/>
+        <w:pStyle w:val="LOnormal"/>
         <w:spacing w:lineRule="auto" w:line="480" w:before="0" w:after="0"/>
         <w:ind w:left="0" w:right="0" w:firstLine="288"/>
         <w:contextualSpacing/>
@@ -5057,7 +5057,7 @@
     </w:p>
     <w:p>
       <w:pPr>
-        <w:pStyle w:val="Normal1"/>
+        <w:pStyle w:val="LOnormal"/>
         <w:spacing w:lineRule="auto" w:line="480" w:before="0" w:after="0"/>
         <w:ind w:left="0" w:right="0" w:firstLine="288"/>
         <w:contextualSpacing/>
@@ -5079,7 +5079,7 @@
     </w:p>
     <w:p>
       <w:pPr>
-        <w:pStyle w:val="Normal1"/>
+        <w:pStyle w:val="LOnormal"/>
         <w:spacing w:lineRule="auto" w:line="480" w:before="0" w:after="0"/>
         <w:ind w:left="0" w:right="0" w:firstLine="288"/>
         <w:contextualSpacing/>
@@ -5101,7 +5101,7 @@
     </w:p>
     <w:p>
       <w:pPr>
-        <w:pStyle w:val="Normal1"/>
+        <w:pStyle w:val="LOnormal"/>
         <w:spacing w:lineRule="auto" w:line="480" w:before="0" w:after="0"/>
         <w:ind w:left="0" w:right="0" w:firstLine="288"/>
         <w:contextualSpacing/>
@@ -5139,7 +5139,7 @@
     </w:p>
     <w:p>
       <w:pPr>
-        <w:pStyle w:val="Normal1"/>
+        <w:pStyle w:val="LOnormal"/>
         <w:spacing w:lineRule="auto" w:line="480" w:before="0" w:after="0"/>
         <w:ind w:left="0" w:right="0" w:firstLine="288"/>
         <w:contextualSpacing/>
@@ -5168,7 +5168,7 @@
     </w:p>
     <w:p>
       <w:pPr>
-        <w:pStyle w:val="Normal1"/>
+        <w:pStyle w:val="LOnormal"/>
         <w:spacing w:lineRule="auto" w:line="480" w:before="0" w:after="0"/>
         <w:ind w:left="0" w:right="0" w:firstLine="288"/>
         <w:contextualSpacing/>
@@ -5189,7 +5189,7 @@
     </w:p>
     <w:p>
       <w:pPr>
-        <w:pStyle w:val="Normal1"/>
+        <w:pStyle w:val="LOnormal"/>
         <w:spacing w:lineRule="auto" w:line="480" w:before="0" w:after="0"/>
         <w:ind w:left="0" w:right="0" w:firstLine="288"/>
         <w:contextualSpacing/>
@@ -5210,7 +5210,7 @@
     </w:p>
     <w:p>
       <w:pPr>
-        <w:pStyle w:val="Normal1"/>
+        <w:pStyle w:val="LOnormal"/>
         <w:spacing w:lineRule="auto" w:line="480" w:before="0" w:after="0"/>
         <w:ind w:left="0" w:right="0" w:firstLine="288"/>
         <w:contextualSpacing/>
@@ -5231,7 +5231,7 @@
     </w:p>
     <w:p>
       <w:pPr>
-        <w:pStyle w:val="Normal1"/>
+        <w:pStyle w:val="LOnormal"/>
         <w:spacing w:lineRule="auto" w:line="480" w:before="0" w:after="0"/>
         <w:ind w:left="0" w:right="0" w:firstLine="288"/>
         <w:contextualSpacing/>
@@ -5252,7 +5252,7 @@
     </w:p>
     <w:p>
       <w:pPr>
-        <w:pStyle w:val="Normal1"/>
+        <w:pStyle w:val="LOnormal"/>
         <w:spacing w:lineRule="auto" w:line="480" w:before="0" w:after="0"/>
         <w:ind w:left="0" w:right="0" w:firstLine="288"/>
         <w:contextualSpacing/>
@@ -5281,7 +5281,7 @@
     </w:p>
     <w:p>
       <w:pPr>
-        <w:pStyle w:val="Normal1"/>
+        <w:pStyle w:val="LOnormal"/>
         <w:spacing w:lineRule="auto" w:line="480" w:before="0" w:after="0"/>
         <w:ind w:left="0" w:right="0" w:firstLine="288"/>
         <w:contextualSpacing/>
@@ -5310,7 +5310,7 @@
     </w:p>
     <w:p>
       <w:pPr>
-        <w:pStyle w:val="Normal1"/>
+        <w:pStyle w:val="LOnormal"/>
         <w:spacing w:lineRule="auto" w:line="480" w:before="0" w:after="0"/>
         <w:ind w:left="0" w:right="0" w:firstLine="288"/>
         <w:contextualSpacing/>
@@ -5339,7 +5339,7 @@
     </w:p>
     <w:p>
       <w:pPr>
-        <w:pStyle w:val="Normal1"/>
+        <w:pStyle w:val="LOnormal"/>
         <w:spacing w:lineRule="auto" w:line="480" w:before="0" w:after="0"/>
         <w:ind w:left="0" w:right="0" w:firstLine="288"/>
         <w:contextualSpacing/>
@@ -5360,7 +5360,7 @@
     </w:p>
     <w:p>
       <w:pPr>
-        <w:pStyle w:val="Normal1"/>
+        <w:pStyle w:val="LOnormal"/>
         <w:spacing w:lineRule="auto" w:line="480" w:before="0" w:after="0"/>
         <w:ind w:left="0" w:right="0" w:firstLine="288"/>
         <w:contextualSpacing/>
@@ -5382,7 +5382,7 @@
     </w:p>
     <w:p>
       <w:pPr>
-        <w:pStyle w:val="Normal1"/>
+        <w:pStyle w:val="LOnormal"/>
         <w:spacing w:lineRule="auto" w:line="480" w:before="0" w:after="0"/>
         <w:ind w:left="0" w:right="0" w:firstLine="288"/>
         <w:contextualSpacing/>
@@ -5404,7 +5404,7 @@
     </w:p>
     <w:p>
       <w:pPr>
-        <w:pStyle w:val="Normal1"/>
+        <w:pStyle w:val="LOnormal"/>
         <w:spacing w:lineRule="auto" w:line="480" w:before="0" w:after="0"/>
         <w:ind w:left="0" w:right="0" w:firstLine="288"/>
         <w:contextualSpacing/>
@@ -5426,7 +5426,7 @@
     </w:p>
     <w:p>
       <w:pPr>
-        <w:pStyle w:val="Normal1"/>
+        <w:pStyle w:val="LOnormal"/>
         <w:spacing w:lineRule="auto" w:line="480" w:before="0" w:after="0"/>
         <w:ind w:left="0" w:right="0" w:firstLine="288"/>
         <w:contextualSpacing/>
@@ -5455,7 +5455,7 @@
     </w:p>
     <w:p>
       <w:pPr>
-        <w:pStyle w:val="Normal1"/>
+        <w:pStyle w:val="LOnormal"/>
         <w:spacing w:lineRule="auto" w:line="480" w:before="0" w:after="0"/>
         <w:ind w:left="0" w:right="0" w:firstLine="288"/>
         <w:contextualSpacing/>
@@ -5476,7 +5476,7 @@
     </w:p>
     <w:p>
       <w:pPr>
-        <w:pStyle w:val="Normal1"/>
+        <w:pStyle w:val="LOnormal"/>
         <w:spacing w:lineRule="auto" w:line="480" w:before="0" w:after="0"/>
         <w:ind w:left="0" w:right="0" w:firstLine="288"/>
         <w:contextualSpacing/>
@@ -5497,7 +5497,7 @@
     </w:p>
     <w:p>
       <w:pPr>
-        <w:pStyle w:val="Normal1"/>
+        <w:pStyle w:val="LOnormal"/>
         <w:spacing w:lineRule="auto" w:line="480" w:before="0" w:after="0"/>
         <w:ind w:left="0" w:right="0" w:firstLine="288"/>
         <w:contextualSpacing/>
@@ -5518,7 +5518,7 @@
     </w:p>
     <w:p>
       <w:pPr>
-        <w:pStyle w:val="Normal1"/>
+        <w:pStyle w:val="LOnormal"/>
         <w:spacing w:lineRule="auto" w:line="480" w:before="0" w:after="0"/>
         <w:ind w:left="0" w:right="0" w:firstLine="288"/>
         <w:contextualSpacing/>
@@ -5539,7 +5539,7 @@
     </w:p>
     <w:p>
       <w:pPr>
-        <w:pStyle w:val="Normal1"/>
+        <w:pStyle w:val="LOnormal"/>
         <w:spacing w:lineRule="auto" w:line="480" w:before="0" w:after="0"/>
         <w:ind w:left="0" w:right="0" w:firstLine="288"/>
         <w:contextualSpacing/>
@@ -5578,7 +5578,7 @@
     </w:p>
     <w:p>
       <w:pPr>
-        <w:pStyle w:val="Normal1"/>
+        <w:pStyle w:val="LOnormal"/>
         <w:spacing w:lineRule="auto" w:line="480" w:before="0" w:after="0"/>
         <w:ind w:left="0" w:right="0" w:firstLine="288"/>
         <w:contextualSpacing/>
@@ -5608,7 +5608,7 @@
     </w:p>
     <w:p>
       <w:pPr>
-        <w:pStyle w:val="Normal1"/>
+        <w:pStyle w:val="LOnormal"/>
         <w:spacing w:lineRule="auto" w:line="480" w:before="0" w:after="0"/>
         <w:ind w:left="0" w:right="0" w:firstLine="288"/>
         <w:contextualSpacing/>
@@ -5638,7 +5638,7 @@
     </w:p>
     <w:p>
       <w:pPr>
-        <w:pStyle w:val="Normal1"/>
+        <w:pStyle w:val="LOnormal"/>
         <w:spacing w:lineRule="auto" w:line="480" w:before="0" w:after="0"/>
         <w:ind w:left="0" w:right="0" w:firstLine="288"/>
         <w:contextualSpacing/>
@@ -5659,7 +5659,7 @@
     </w:p>
     <w:p>
       <w:pPr>
-        <w:pStyle w:val="Normal1"/>
+        <w:pStyle w:val="LOnormal"/>
         <w:spacing w:lineRule="auto" w:line="480" w:before="0" w:after="0"/>
         <w:ind w:left="0" w:right="0" w:firstLine="288"/>
         <w:contextualSpacing/>
@@ -5688,7 +5688,7 @@
     </w:p>
     <w:p>
       <w:pPr>
-        <w:pStyle w:val="Normal1"/>
+        <w:pStyle w:val="LOnormal"/>
         <w:spacing w:lineRule="auto" w:line="480" w:before="0" w:after="0"/>
         <w:ind w:left="0" w:right="0" w:firstLine="288"/>
         <w:contextualSpacing/>
@@ -5709,7 +5709,7 @@
     </w:p>
     <w:p>
       <w:pPr>
-        <w:pStyle w:val="Normal1"/>
+        <w:pStyle w:val="LOnormal"/>
         <w:spacing w:lineRule="auto" w:line="480" w:before="0" w:after="0"/>
         <w:ind w:left="0" w:right="0" w:firstLine="288"/>
         <w:contextualSpacing/>
@@ -5738,7 +5738,7 @@
     </w:p>
     <w:p>
       <w:pPr>
-        <w:pStyle w:val="Normal1"/>
+        <w:pStyle w:val="LOnormal"/>
         <w:spacing w:lineRule="auto" w:line="480" w:before="0" w:after="0"/>
         <w:ind w:left="0" w:right="0" w:firstLine="288"/>
         <w:contextualSpacing/>
@@ -5767,7 +5767,7 @@
     </w:p>
     <w:p>
       <w:pPr>
-        <w:pStyle w:val="Normal1"/>
+        <w:pStyle w:val="LOnormal"/>
         <w:spacing w:lineRule="auto" w:line="480" w:before="0" w:after="0"/>
         <w:ind w:left="0" w:right="0" w:firstLine="288"/>
         <w:contextualSpacing/>
@@ -5788,7 +5788,7 @@
     </w:p>
     <w:p>
       <w:pPr>
-        <w:pStyle w:val="Normal1"/>
+        <w:pStyle w:val="LOnormal"/>
         <w:spacing w:lineRule="auto" w:line="480" w:before="0" w:after="0"/>
         <w:ind w:left="0" w:right="0" w:firstLine="288"/>
         <w:contextualSpacing/>
@@ -5817,7 +5817,7 @@
     </w:p>
     <w:p>
       <w:pPr>
-        <w:pStyle w:val="Normal1"/>
+        <w:pStyle w:val="LOnormal"/>
         <w:spacing w:lineRule="auto" w:line="480" w:before="0" w:after="0"/>
         <w:ind w:left="0" w:right="0" w:firstLine="288"/>
         <w:contextualSpacing/>
@@ -5838,7 +5838,7 @@
     </w:p>
     <w:p>
       <w:pPr>
-        <w:pStyle w:val="Normal1"/>
+        <w:pStyle w:val="LOnormal"/>
         <w:spacing w:lineRule="auto" w:line="480" w:before="0" w:after="0"/>
         <w:ind w:left="0" w:right="0" w:firstLine="288"/>
         <w:contextualSpacing/>
@@ -5876,7 +5876,7 @@
     </w:p>
     <w:p>
       <w:pPr>
-        <w:pStyle w:val="Normal1"/>
+        <w:pStyle w:val="LOnormal"/>
         <w:spacing w:lineRule="auto" w:line="480" w:before="0" w:after="0"/>
         <w:ind w:left="0" w:right="0" w:firstLine="288"/>
         <w:contextualSpacing/>
@@ -5905,7 +5905,7 @@
     </w:p>
     <w:p>
       <w:pPr>
-        <w:pStyle w:val="Normal1"/>
+        <w:pStyle w:val="LOnormal"/>
         <w:spacing w:lineRule="auto" w:line="480" w:before="0" w:after="0"/>
         <w:ind w:left="0" w:right="0" w:firstLine="288"/>
         <w:contextualSpacing/>
@@ -5926,7 +5926,7 @@
     </w:p>
     <w:p>
       <w:pPr>
-        <w:pStyle w:val="Normal1"/>
+        <w:pStyle w:val="LOnormal"/>
         <w:spacing w:lineRule="auto" w:line="480" w:before="0" w:after="0"/>
         <w:ind w:left="0" w:right="0" w:firstLine="288"/>
         <w:contextualSpacing/>
@@ -5956,7 +5956,7 @@
     </w:p>
     <w:p>
       <w:pPr>
-        <w:pStyle w:val="Normal1"/>
+        <w:pStyle w:val="LOnormal"/>
         <w:spacing w:lineRule="auto" w:line="480" w:before="0" w:after="0"/>
         <w:ind w:left="0" w:right="0" w:firstLine="288"/>
         <w:contextualSpacing/>
@@ -5986,7 +5986,7 @@
     </w:p>
     <w:p>
       <w:pPr>
-        <w:pStyle w:val="Normal1"/>
+        <w:pStyle w:val="LOnormal"/>
         <w:spacing w:lineRule="auto" w:line="480" w:before="0" w:after="0"/>
         <w:ind w:left="0" w:right="0" w:firstLine="288"/>
         <w:contextualSpacing/>
@@ -6016,7 +6016,7 @@
     </w:p>
     <w:p>
       <w:pPr>
-        <w:pStyle w:val="Normal1"/>
+        <w:pStyle w:val="LOnormal"/>
         <w:spacing w:lineRule="auto" w:line="480" w:before="0" w:after="0"/>
         <w:ind w:left="0" w:right="0" w:firstLine="288"/>
         <w:contextualSpacing/>
@@ -6046,7 +6046,7 @@
     </w:p>
     <w:p>
       <w:pPr>
-        <w:pStyle w:val="Normal1"/>
+        <w:pStyle w:val="LOnormal"/>
         <w:spacing w:lineRule="auto" w:line="480" w:before="0" w:after="0"/>
         <w:ind w:left="0" w:right="0" w:firstLine="288"/>
         <w:contextualSpacing/>
@@ -6085,7 +6085,7 @@
     </w:p>
     <w:p>
       <w:pPr>
-        <w:pStyle w:val="Normal1"/>
+        <w:pStyle w:val="LOnormal"/>
         <w:spacing w:lineRule="auto" w:line="480" w:before="0" w:after="0"/>
         <w:ind w:left="0" w:right="0" w:firstLine="288"/>
         <w:contextualSpacing/>
@@ -6106,7 +6106,7 @@
     </w:p>
     <w:p>
       <w:pPr>
-        <w:pStyle w:val="Normal1"/>
+        <w:pStyle w:val="LOnormal"/>
         <w:spacing w:lineRule="auto" w:line="480" w:before="0" w:after="0"/>
         <w:ind w:left="0" w:right="0" w:firstLine="288"/>
         <w:contextualSpacing/>
@@ -6127,7 +6127,7 @@
     </w:p>
     <w:p>
       <w:pPr>
-        <w:pStyle w:val="Normal1"/>
+        <w:pStyle w:val="LOnormal"/>
         <w:spacing w:lineRule="auto" w:line="480" w:before="0" w:after="0"/>
         <w:ind w:left="0" w:right="0" w:firstLine="288"/>
         <w:contextualSpacing/>
@@ -6156,7 +6156,7 @@
     </w:p>
     <w:p>
       <w:pPr>
-        <w:pStyle w:val="Normal1"/>
+        <w:pStyle w:val="LOnormal"/>
         <w:spacing w:lineRule="auto" w:line="480" w:before="0" w:after="0"/>
         <w:ind w:left="0" w:right="0" w:firstLine="288"/>
         <w:contextualSpacing/>
@@ -6177,7 +6177,7 @@
     </w:p>
     <w:p>
       <w:pPr>
-        <w:pStyle w:val="Normal1"/>
+        <w:pStyle w:val="LOnormal"/>
         <w:spacing w:lineRule="auto" w:line="480" w:before="0" w:after="0"/>
         <w:ind w:left="0" w:right="0" w:firstLine="288"/>
         <w:contextualSpacing/>
@@ -6198,7 +6198,7 @@
     </w:p>
     <w:p>
       <w:pPr>
-        <w:pStyle w:val="Normal1"/>
+        <w:pStyle w:val="LOnormal"/>
         <w:spacing w:lineRule="auto" w:line="480" w:before="0" w:after="0"/>
         <w:ind w:left="0" w:right="0" w:firstLine="288"/>
         <w:contextualSpacing/>
@@ -6219,7 +6219,7 @@
     </w:p>
     <w:p>
       <w:pPr>
-        <w:pStyle w:val="Normal1"/>
+        <w:pStyle w:val="LOnormal"/>
         <w:spacing w:lineRule="auto" w:line="480" w:before="0" w:after="0"/>
         <w:ind w:left="0" w:right="0" w:firstLine="288"/>
         <w:contextualSpacing/>
@@ -6240,7 +6240,7 @@
     </w:p>
     <w:p>
       <w:pPr>
-        <w:pStyle w:val="Normal1"/>
+        <w:pStyle w:val="LOnormal"/>
         <w:spacing w:lineRule="auto" w:line="480" w:before="0" w:after="0"/>
         <w:ind w:left="0" w:right="0" w:firstLine="288"/>
         <w:contextualSpacing/>
@@ -6262,7 +6262,7 @@
     </w:p>
     <w:p>
       <w:pPr>
-        <w:pStyle w:val="Normal1"/>
+        <w:pStyle w:val="LOnormal"/>
         <w:spacing w:lineRule="auto" w:line="480" w:before="0" w:after="0"/>
         <w:ind w:left="0" w:right="0" w:firstLine="288"/>
         <w:contextualSpacing/>
@@ -6284,7 +6284,7 @@
     </w:p>
     <w:p>
       <w:pPr>
-        <w:pStyle w:val="Normal1"/>
+        <w:pStyle w:val="LOnormal"/>
         <w:spacing w:lineRule="auto" w:line="480" w:before="0" w:after="0"/>
         <w:ind w:left="0" w:right="0" w:firstLine="288"/>
         <w:contextualSpacing/>
@@ -6306,7 +6306,7 @@
     </w:p>
     <w:p>
       <w:pPr>
-        <w:pStyle w:val="Normal1"/>
+        <w:pStyle w:val="LOnormal"/>
         <w:spacing w:lineRule="auto" w:line="480" w:before="0" w:after="0"/>
         <w:ind w:left="0" w:right="0" w:firstLine="288"/>
         <w:contextualSpacing/>
@@ -6335,7 +6335,7 @@
     </w:p>
     <w:p>
       <w:pPr>
-        <w:pStyle w:val="Normal1"/>
+        <w:pStyle w:val="LOnormal"/>
         <w:spacing w:lineRule="auto" w:line="480" w:before="0" w:after="0"/>
         <w:ind w:left="0" w:right="0" w:firstLine="288"/>
         <w:contextualSpacing/>
@@ -6356,7 +6356,7 @@
     </w:p>
     <w:p>
       <w:pPr>
-        <w:pStyle w:val="Normal1"/>
+        <w:pStyle w:val="LOnormal"/>
         <w:spacing w:lineRule="auto" w:line="480" w:before="0" w:after="0"/>
         <w:ind w:left="0" w:right="0" w:firstLine="288"/>
         <w:contextualSpacing/>
@@ -6377,7 +6377,7 @@
     </w:p>
     <w:p>
       <w:pPr>
-        <w:pStyle w:val="Normal1"/>
+        <w:pStyle w:val="LOnormal"/>
         <w:spacing w:lineRule="auto" w:line="480" w:before="0" w:after="0"/>
         <w:ind w:left="0" w:right="0" w:firstLine="288"/>
         <w:contextualSpacing/>
@@ -6398,7 +6398,7 @@
     </w:p>
     <w:p>
       <w:pPr>
-        <w:pStyle w:val="Normal1"/>
+        <w:pStyle w:val="LOnormal"/>
         <w:spacing w:lineRule="auto" w:line="480" w:before="0" w:after="0"/>
         <w:ind w:left="0" w:right="0" w:firstLine="288"/>
         <w:contextualSpacing/>
@@ -6427,7 +6427,7 @@
     </w:p>
     <w:p>
       <w:pPr>
-        <w:pStyle w:val="Normal1"/>
+        <w:pStyle w:val="LOnormal"/>
         <w:spacing w:lineRule="auto" w:line="480" w:before="0" w:after="0"/>
         <w:ind w:left="0" w:right="0" w:firstLine="288"/>
         <w:contextualSpacing/>
@@ -6465,7 +6465,7 @@
     </w:p>
     <w:p>
       <w:pPr>
-        <w:pStyle w:val="Normal1"/>
+        <w:pStyle w:val="LOnormal"/>
         <w:spacing w:lineRule="auto" w:line="480" w:before="0" w:after="0"/>
         <w:ind w:left="0" w:right="0" w:firstLine="288"/>
         <w:contextualSpacing/>
@@ -6503,7 +6503,7 @@
     </w:p>
     <w:p>
       <w:pPr>
-        <w:pStyle w:val="Normal1"/>
+        <w:pStyle w:val="LOnormal"/>
         <w:spacing w:lineRule="auto" w:line="480" w:before="0" w:after="0"/>
         <w:ind w:left="0" w:right="0" w:firstLine="288"/>
         <w:contextualSpacing/>
@@ -6541,7 +6541,7 @@
     </w:p>
     <w:p>
       <w:pPr>
-        <w:pStyle w:val="Normal1"/>
+        <w:pStyle w:val="LOnormal"/>
         <w:spacing w:lineRule="auto" w:line="480" w:before="0" w:after="0"/>
         <w:ind w:left="0" w:right="0" w:firstLine="288"/>
         <w:contextualSpacing/>
@@ -6570,7 +6570,7 @@
     </w:p>
     <w:p>
       <w:pPr>
-        <w:pStyle w:val="Normal1"/>
+        <w:pStyle w:val="LOnormal"/>
         <w:spacing w:lineRule="auto" w:line="480" w:before="0" w:after="0"/>
         <w:ind w:left="0" w:right="0" w:firstLine="288"/>
         <w:contextualSpacing/>
@@ -6591,7 +6591,7 @@
     </w:p>
     <w:p>
       <w:pPr>
-        <w:pStyle w:val="Normal1"/>
+        <w:pStyle w:val="LOnormal"/>
         <w:spacing w:lineRule="auto" w:line="480" w:before="0" w:after="0"/>
         <w:ind w:left="0" w:right="0" w:firstLine="288"/>
         <w:contextualSpacing/>
@@ -6620,7 +6620,7 @@
     </w:p>
     <w:p>
       <w:pPr>
-        <w:pStyle w:val="Normal1"/>
+        <w:pStyle w:val="LOnormal"/>
         <w:spacing w:lineRule="auto" w:line="480" w:before="0" w:after="0"/>
         <w:ind w:left="0" w:right="0" w:firstLine="288"/>
         <w:contextualSpacing/>
@@ -6649,7 +6649,7 @@
     </w:p>
     <w:p>
       <w:pPr>
-        <w:pStyle w:val="Normal1"/>
+        <w:pStyle w:val="LOnormal"/>
         <w:spacing w:lineRule="auto" w:line="480" w:before="0" w:after="0"/>
         <w:ind w:left="0" w:right="0" w:firstLine="288"/>
         <w:contextualSpacing/>
@@ -6678,7 +6678,7 @@
     </w:p>
     <w:p>
       <w:pPr>
-        <w:pStyle w:val="Normal1"/>
+        <w:pStyle w:val="LOnormal"/>
         <w:spacing w:lineRule="auto" w:line="480" w:before="0" w:after="0"/>
         <w:ind w:left="0" w:right="0" w:firstLine="288"/>
         <w:contextualSpacing/>
@@ -6707,7 +6707,7 @@
     </w:p>
     <w:p>
       <w:pPr>
-        <w:pStyle w:val="Normal1"/>
+        <w:pStyle w:val="LOnormal"/>
         <w:spacing w:lineRule="auto" w:line="480" w:before="0" w:after="0"/>
         <w:ind w:left="0" w:right="0" w:firstLine="288"/>
         <w:contextualSpacing/>
@@ -6728,7 +6728,7 @@
     </w:p>
     <w:p>
       <w:pPr>
-        <w:pStyle w:val="Normal1"/>
+        <w:pStyle w:val="LOnormal"/>
         <w:spacing w:lineRule="auto" w:line="480" w:before="0" w:after="0"/>
         <w:ind w:left="0" w:right="0" w:firstLine="288"/>
         <w:contextualSpacing/>
@@ -6749,7 +6749,7 @@
     </w:p>
     <w:p>
       <w:pPr>
-        <w:pStyle w:val="Normal1"/>
+        <w:pStyle w:val="LOnormal"/>
         <w:spacing w:lineRule="auto" w:line="480" w:before="0" w:after="0"/>
         <w:ind w:left="0" w:right="0" w:firstLine="288"/>
         <w:contextualSpacing/>
@@ -6778,7 +6778,7 @@
     </w:p>
     <w:p>
       <w:pPr>
-        <w:pStyle w:val="Normal1"/>
+        <w:pStyle w:val="LOnormal"/>
         <w:spacing w:lineRule="auto" w:line="480" w:before="0" w:after="0"/>
         <w:ind w:left="0" w:right="0" w:firstLine="288"/>
         <w:contextualSpacing/>
@@ -6807,7 +6807,7 @@
     </w:p>
     <w:p>
       <w:pPr>
-        <w:pStyle w:val="Normal1"/>
+        <w:pStyle w:val="LOnormal"/>
         <w:spacing w:lineRule="auto" w:line="480" w:before="0" w:after="0"/>
         <w:ind w:left="0" w:right="0" w:firstLine="288"/>
         <w:contextualSpacing/>
@@ -6836,7 +6836,7 @@
     </w:p>
     <w:p>
       <w:pPr>
-        <w:pStyle w:val="Normal1"/>
+        <w:pStyle w:val="LOnormal"/>
         <w:spacing w:lineRule="auto" w:line="480" w:before="0" w:after="0"/>
         <w:ind w:left="0" w:right="0" w:firstLine="288"/>
         <w:contextualSpacing/>
@@ -6857,7 +6857,7 @@
     </w:p>
     <w:p>
       <w:pPr>
-        <w:pStyle w:val="Normal1"/>
+        <w:pStyle w:val="LOnormal"/>
         <w:spacing w:lineRule="auto" w:line="480" w:before="0" w:after="0"/>
         <w:ind w:left="0" w:right="0" w:firstLine="288"/>
         <w:contextualSpacing/>
@@ -6878,7 +6878,7 @@
     </w:p>
     <w:p>
       <w:pPr>
-        <w:pStyle w:val="Normal1"/>
+        <w:pStyle w:val="LOnormal"/>
         <w:spacing w:lineRule="auto" w:line="480" w:before="0" w:after="0"/>
         <w:ind w:left="0" w:right="0" w:firstLine="288"/>
         <w:contextualSpacing/>
@@ -6907,7 +6907,7 @@
     </w:p>
     <w:p>
       <w:pPr>
-        <w:pStyle w:val="Normal1"/>
+        <w:pStyle w:val="LOnormal"/>
         <w:spacing w:lineRule="auto" w:line="480" w:before="0" w:after="0"/>
         <w:ind w:left="0" w:right="0" w:firstLine="288"/>
         <w:contextualSpacing/>
@@ -6928,7 +6928,7 @@
     </w:p>
     <w:p>
       <w:pPr>
-        <w:pStyle w:val="Normal1"/>
+        <w:pStyle w:val="LOnormal"/>
         <w:spacing w:lineRule="auto" w:line="480" w:before="0" w:after="0"/>
         <w:ind w:left="0" w:right="0" w:firstLine="288"/>
         <w:contextualSpacing/>
@@ -6949,7 +6949,7 @@
     </w:p>
     <w:p>
       <w:pPr>
-        <w:pStyle w:val="Normal1"/>
+        <w:pStyle w:val="LOnormal"/>
         <w:spacing w:lineRule="auto" w:line="480" w:before="0" w:after="0"/>
         <w:ind w:left="0" w:right="0" w:firstLine="288"/>
         <w:contextualSpacing/>
@@ -7004,7 +7004,7 @@
     </w:p>
     <w:p>
       <w:pPr>
-        <w:pStyle w:val="Normal1"/>
+        <w:pStyle w:val="LOnormal"/>
         <w:spacing w:lineRule="auto" w:line="480" w:before="0" w:after="0"/>
         <w:ind w:left="0" w:right="0" w:firstLine="288"/>
         <w:contextualSpacing/>
@@ -7026,7 +7026,7 @@
     </w:p>
     <w:p>
       <w:pPr>
-        <w:pStyle w:val="Normal1"/>
+        <w:pStyle w:val="LOnormal"/>
         <w:spacing w:lineRule="auto" w:line="480" w:before="0" w:after="0"/>
         <w:ind w:left="0" w:right="0" w:firstLine="288"/>
         <w:contextualSpacing/>
@@ -7048,7 +7048,7 @@
     </w:p>
     <w:p>
       <w:pPr>
-        <w:pStyle w:val="Normal1"/>
+        <w:pStyle w:val="LOnormal"/>
         <w:spacing w:lineRule="auto" w:line="480" w:before="0" w:after="0"/>
         <w:ind w:left="0" w:right="0" w:firstLine="288"/>
         <w:contextualSpacing/>
@@ -7070,29 +7070,47 @@
     </w:p>
     <w:p>
       <w:pPr>
-        <w:pStyle w:val="Normal1"/>
-        <w:spacing w:lineRule="auto" w:line="480" w:before="0" w:after="0"/>
-        <w:ind w:left="0" w:right="0" w:firstLine="288"/>
-        <w:contextualSpacing/>
-        <w:rPr>
-          <w:rFonts w:ascii="Georgia" w:hAnsi="Georgia"/>
-          <w:sz w:val="24"/>
-          <w:szCs w:val="24"/>
-        </w:rPr>
-      </w:pPr>
-      <w:r>
-        <w:rPr>
-          <w:rFonts w:ascii="Georgia" w:hAnsi="Georgia"/>
-          <w:i/>
-          <w:sz w:val="24"/>
-          <w:szCs w:val="24"/>
-        </w:rPr>
-        <w:t>When the avatar finally says “task completed” it takes them several moments to comprehend what it means. Data unscrolls before their inner eye. There and there and there, signals so faint and improbable that only nanowatts remain. No one would see a pattern unless they knew exactly what they were looking for. Black builds a delicate lattice in their mind and—</w:t>
-      </w:r>
-    </w:p>
-    <w:p>
-      <w:pPr>
-        <w:pStyle w:val="Normal1"/>
+        <w:pStyle w:val="LOnormal"/>
+        <w:spacing w:lineRule="auto" w:line="480" w:before="0" w:after="0"/>
+        <w:ind w:left="0" w:right="0" w:firstLine="288"/>
+        <w:contextualSpacing/>
+        <w:rPr>
+          <w:rFonts w:ascii="Georgia" w:hAnsi="Georgia"/>
+          <w:sz w:val="24"/>
+          <w:szCs w:val="24"/>
+        </w:rPr>
+      </w:pPr>
+      <w:r>
+        <w:rPr>
+          <w:rFonts w:ascii="Georgia" w:hAnsi="Georgia"/>
+          <w:i/>
+          <w:sz w:val="24"/>
+          <w:szCs w:val="24"/>
+        </w:rPr>
+        <w:t xml:space="preserve">When the avatar finally says “task completed” it takes them several moments to comprehend what it means. Data unscrolls before their inner eye. There and there and there, signals so faint and improbable that only </w:t>
+      </w:r>
+      <w:r>
+        <w:rPr>
+          <w:rFonts w:ascii="Georgia" w:hAnsi="Georgia"/>
+          <w:i/>
+          <w:sz w:val="24"/>
+          <w:szCs w:val="24"/>
+        </w:rPr>
+        <w:t>pico-Janskys</w:t>
+      </w:r>
+      <w:r>
+        <w:rPr>
+          <w:rFonts w:ascii="Georgia" w:hAnsi="Georgia"/>
+          <w:i/>
+          <w:sz w:val="24"/>
+          <w:szCs w:val="24"/>
+        </w:rPr>
+        <w:t xml:space="preserve"> remain. No one would see a pattern unless they knew exactly what they were looking for. Black builds a delicate lattice in their mind and—</w:t>
+      </w:r>
+    </w:p>
+    <w:p>
+      <w:pPr>
+        <w:pStyle w:val="LOnormal"/>
         <w:spacing w:lineRule="auto" w:line="480" w:before="0" w:after="0"/>
         <w:ind w:left="0" w:right="0" w:firstLine="288"/>
         <w:contextualSpacing/>
@@ -7114,7 +7132,7 @@
     </w:p>
     <w:p>
       <w:pPr>
-        <w:pStyle w:val="Normal1"/>
+        <w:pStyle w:val="LOnormal"/>
         <w:spacing w:lineRule="auto" w:line="480" w:before="0" w:after="0"/>
         <w:ind w:left="0" w:right="0" w:firstLine="288"/>
         <w:contextualSpacing/>
@@ -7135,7 +7153,7 @@
     </w:p>
     <w:p>
       <w:pPr>
-        <w:pStyle w:val="Normal1"/>
+        <w:pStyle w:val="LOnormal"/>
         <w:spacing w:lineRule="auto" w:line="480" w:before="0" w:after="0"/>
         <w:ind w:left="0" w:right="0" w:firstLine="288"/>
         <w:contextualSpacing/>
@@ -7156,7 +7174,7 @@
     </w:p>
     <w:p>
       <w:pPr>
-        <w:pStyle w:val="Normal1"/>
+        <w:pStyle w:val="LOnormal"/>
         <w:spacing w:lineRule="auto" w:line="480" w:before="0" w:after="0"/>
         <w:ind w:left="0" w:right="0" w:firstLine="288"/>
         <w:contextualSpacing/>
@@ -7177,7 +7195,7 @@
     </w:p>
     <w:p>
       <w:pPr>
-        <w:pStyle w:val="Normal1"/>
+        <w:pStyle w:val="LOnormal"/>
         <w:spacing w:lineRule="auto" w:line="480" w:before="0" w:after="0"/>
         <w:ind w:left="0" w:right="0" w:firstLine="288"/>
         <w:contextualSpacing/>
@@ -7198,7 +7216,7 @@
     </w:p>
     <w:p>
       <w:pPr>
-        <w:pStyle w:val="Normal1"/>
+        <w:pStyle w:val="LOnormal"/>
         <w:spacing w:lineRule="auto" w:line="480" w:before="0" w:after="0"/>
         <w:ind w:left="0" w:right="0" w:firstLine="288"/>
         <w:contextualSpacing/>
@@ -7219,7 +7237,7 @@
     </w:p>
     <w:p>
       <w:pPr>
-        <w:pStyle w:val="Normal1"/>
+        <w:pStyle w:val="LOnormal"/>
         <w:spacing w:lineRule="auto" w:line="480" w:before="0" w:after="0"/>
         <w:ind w:left="0" w:right="0" w:firstLine="288"/>
         <w:contextualSpacing/>
@@ -7258,7 +7276,7 @@
     </w:p>
     <w:p>
       <w:pPr>
-        <w:pStyle w:val="Normal1"/>
+        <w:pStyle w:val="LOnormal"/>
         <w:spacing w:lineRule="auto" w:line="480" w:before="0" w:after="0"/>
         <w:ind w:left="0" w:right="0" w:firstLine="288"/>
         <w:contextualSpacing/>
@@ -7279,7 +7297,7 @@
     </w:p>
     <w:p>
       <w:pPr>
-        <w:pStyle w:val="Normal1"/>
+        <w:pStyle w:val="LOnormal"/>
         <w:spacing w:lineRule="auto" w:line="480" w:before="0" w:after="0"/>
         <w:ind w:left="0" w:right="0" w:firstLine="288"/>
         <w:contextualSpacing/>
@@ -7309,7 +7327,7 @@
     </w:p>
     <w:p>
       <w:pPr>
-        <w:pStyle w:val="Normal1"/>
+        <w:pStyle w:val="LOnormal"/>
         <w:spacing w:lineRule="auto" w:line="480" w:before="0" w:after="0"/>
         <w:ind w:left="0" w:right="0" w:firstLine="288"/>
         <w:contextualSpacing/>
@@ -7330,7 +7348,7 @@
     </w:p>
     <w:p>
       <w:pPr>
-        <w:pStyle w:val="Normal1"/>
+        <w:pStyle w:val="LOnormal"/>
         <w:spacing w:lineRule="auto" w:line="480" w:before="0" w:after="0"/>
         <w:ind w:left="0" w:right="0" w:firstLine="288"/>
         <w:contextualSpacing/>
@@ -7369,7 +7387,7 @@
     </w:p>
     <w:p>
       <w:pPr>
-        <w:pStyle w:val="Normal1"/>
+        <w:pStyle w:val="LOnormal"/>
         <w:spacing w:lineRule="auto" w:line="480" w:before="0" w:after="0"/>
         <w:ind w:left="0" w:right="0" w:firstLine="288"/>
         <w:contextualSpacing/>
@@ -7390,7 +7408,7 @@
     </w:p>
     <w:p>
       <w:pPr>
-        <w:pStyle w:val="Normal1"/>
+        <w:pStyle w:val="LOnormal"/>
         <w:spacing w:lineRule="auto" w:line="480" w:before="0" w:after="0"/>
         <w:ind w:left="0" w:right="0" w:firstLine="288"/>
         <w:contextualSpacing/>
@@ -7446,7 +7464,7 @@
     </w:p>
     <w:p>
       <w:pPr>
-        <w:pStyle w:val="Normal1"/>
+        <w:pStyle w:val="LOnormal"/>
         <w:spacing w:lineRule="auto" w:line="480" w:before="0" w:after="0"/>
         <w:ind w:left="0" w:right="0" w:firstLine="288"/>
         <w:contextualSpacing/>
@@ -7467,7 +7485,7 @@
     </w:p>
     <w:p>
       <w:pPr>
-        <w:pStyle w:val="Normal1"/>
+        <w:pStyle w:val="LOnormal"/>
         <w:spacing w:lineRule="auto" w:line="480" w:before="0" w:after="0"/>
         <w:ind w:left="0" w:right="0" w:firstLine="288"/>
         <w:contextualSpacing/>
@@ -7489,7 +7507,7 @@
     </w:p>
     <w:p>
       <w:pPr>
-        <w:pStyle w:val="Normal1"/>
+        <w:pStyle w:val="LOnormal"/>
         <w:spacing w:lineRule="auto" w:line="480" w:before="0" w:after="0"/>
         <w:ind w:left="0" w:right="0" w:firstLine="288"/>
         <w:contextualSpacing/>
@@ -7510,7 +7528,7 @@
     </w:p>
     <w:p>
       <w:pPr>
-        <w:pStyle w:val="Normal1"/>
+        <w:pStyle w:val="LOnormal"/>
         <w:spacing w:lineRule="auto" w:line="480" w:before="0" w:after="0"/>
         <w:ind w:left="0" w:right="0" w:firstLine="288"/>
         <w:contextualSpacing/>
@@ -7532,7 +7550,7 @@
     </w:p>
     <w:p>
       <w:pPr>
-        <w:pStyle w:val="Normal1"/>
+        <w:pStyle w:val="LOnormal"/>
         <w:spacing w:lineRule="auto" w:line="480" w:before="0" w:after="0"/>
         <w:ind w:left="0" w:right="0" w:firstLine="288"/>
         <w:contextualSpacing/>
@@ -7554,7 +7572,7 @@
     </w:p>
     <w:p>
       <w:pPr>
-        <w:pStyle w:val="Normal1"/>
+        <w:pStyle w:val="LOnormal"/>
         <w:spacing w:lineRule="auto" w:line="480" w:before="0" w:after="0"/>
         <w:ind w:left="0" w:right="0" w:firstLine="288"/>
         <w:contextualSpacing/>
@@ -7575,7 +7593,7 @@
     </w:p>
     <w:p>
       <w:pPr>
-        <w:pStyle w:val="Normal1"/>
+        <w:pStyle w:val="LOnormal"/>
         <w:spacing w:lineRule="auto" w:line="480" w:before="0" w:after="0"/>
         <w:ind w:left="0" w:right="0" w:firstLine="288"/>
         <w:contextualSpacing/>
@@ -7613,7 +7631,7 @@
     </w:p>
     <w:p>
       <w:pPr>
-        <w:pStyle w:val="Normal1"/>
+        <w:pStyle w:val="LOnormal"/>
         <w:spacing w:lineRule="auto" w:line="480" w:before="0" w:after="0"/>
         <w:ind w:left="0" w:right="0" w:firstLine="288"/>
         <w:contextualSpacing/>
@@ -7634,7 +7652,7 @@
     </w:p>
     <w:p>
       <w:pPr>
-        <w:pStyle w:val="Normal1"/>
+        <w:pStyle w:val="LOnormal"/>
         <w:spacing w:lineRule="auto" w:line="480" w:before="0" w:after="0"/>
         <w:ind w:left="0" w:right="0" w:firstLine="288"/>
         <w:contextualSpacing/>
@@ -7655,7 +7673,7 @@
     </w:p>
     <w:p>
       <w:pPr>
-        <w:pStyle w:val="Normal1"/>
+        <w:pStyle w:val="LOnormal"/>
         <w:spacing w:lineRule="auto" w:line="480" w:before="0" w:after="0"/>
         <w:ind w:left="0" w:right="0" w:firstLine="288"/>
         <w:contextualSpacing/>
@@ -7684,7 +7702,7 @@
     </w:p>
     <w:p>
       <w:pPr>
-        <w:pStyle w:val="Normal1"/>
+        <w:pStyle w:val="LOnormal"/>
         <w:spacing w:lineRule="auto" w:line="480" w:before="0" w:after="0"/>
         <w:ind w:left="0" w:right="0" w:firstLine="288"/>
         <w:contextualSpacing/>
@@ -7705,7 +7723,7 @@
     </w:p>
     <w:p>
       <w:pPr>
-        <w:pStyle w:val="Normal1"/>
+        <w:pStyle w:val="LOnormal"/>
         <w:spacing w:lineRule="auto" w:line="480" w:before="0" w:after="0"/>
         <w:ind w:left="0" w:right="0" w:firstLine="288"/>
         <w:contextualSpacing/>
@@ -7726,7 +7744,7 @@
     </w:p>
     <w:p>
       <w:pPr>
-        <w:pStyle w:val="Normal1"/>
+        <w:pStyle w:val="LOnormal"/>
         <w:spacing w:lineRule="auto" w:line="480" w:before="0" w:after="0"/>
         <w:ind w:left="0" w:right="0" w:firstLine="288"/>
         <w:contextualSpacing/>
@@ -7755,7 +7773,7 @@
     </w:p>
     <w:p>
       <w:pPr>
-        <w:pStyle w:val="Normal1"/>
+        <w:pStyle w:val="LOnormal"/>
         <w:spacing w:lineRule="auto" w:line="480" w:before="0" w:after="0"/>
         <w:ind w:left="0" w:right="0" w:firstLine="288"/>
         <w:contextualSpacing/>
@@ -7776,7 +7794,7 @@
     </w:p>
     <w:p>
       <w:pPr>
-        <w:pStyle w:val="Normal1"/>
+        <w:pStyle w:val="LOnormal"/>
         <w:spacing w:lineRule="auto" w:line="480" w:before="0" w:after="0"/>
         <w:ind w:left="0" w:right="0" w:firstLine="288"/>
         <w:contextualSpacing/>
@@ -7805,7 +7823,7 @@
     </w:p>
     <w:p>
       <w:pPr>
-        <w:pStyle w:val="Normal1"/>
+        <w:pStyle w:val="LOnormal"/>
         <w:spacing w:lineRule="auto" w:line="480" w:before="0" w:after="0"/>
         <w:ind w:left="0" w:right="0" w:firstLine="288"/>
         <w:contextualSpacing/>
@@ -7826,7 +7844,7 @@
     </w:p>
     <w:p>
       <w:pPr>
-        <w:pStyle w:val="Normal1"/>
+        <w:pStyle w:val="LOnormal"/>
         <w:spacing w:lineRule="auto" w:line="480" w:before="0" w:after="0"/>
         <w:ind w:left="0" w:right="0" w:firstLine="288"/>
         <w:contextualSpacing/>
@@ -7847,7 +7865,7 @@
     </w:p>
     <w:p>
       <w:pPr>
-        <w:pStyle w:val="Normal1"/>
+        <w:pStyle w:val="LOnormal"/>
         <w:spacing w:lineRule="auto" w:line="480" w:before="0" w:after="0"/>
         <w:ind w:left="0" w:right="0" w:firstLine="288"/>
         <w:contextualSpacing/>
@@ -7868,7 +7886,7 @@
     </w:p>
     <w:p>
       <w:pPr>
-        <w:pStyle w:val="Normal1"/>
+        <w:pStyle w:val="LOnormal"/>
         <w:spacing w:lineRule="auto" w:line="480" w:before="0" w:after="0"/>
         <w:ind w:left="0" w:right="0" w:firstLine="288"/>
         <w:contextualSpacing/>
@@ -8003,6 +8021,7 @@
     <w:qFormat/>
     <w:pPr>
       <w:widowControl/>
+      <w:suppressAutoHyphens w:val="true"/>
       <w:bidi w:val="0"/>
       <w:spacing w:lineRule="auto" w:line="276" w:before="0" w:after="0"/>
       <w:jc w:val="left"/>
@@ -8018,8 +8037,8 @@
   </w:style>
   <w:style w:type="paragraph" w:styleId="Heading1">
     <w:name w:val="Heading 1"/>
-    <w:basedOn w:val="Normal1"/>
-    <w:next w:val="Normal1"/>
+    <w:basedOn w:val="LOnormal"/>
+    <w:next w:val="LOnormal"/>
     <w:qFormat/>
     <w:pPr>
       <w:keepNext w:val="true"/>
@@ -8033,8 +8052,8 @@
   </w:style>
   <w:style w:type="paragraph" w:styleId="Heading2">
     <w:name w:val="Heading 2"/>
-    <w:basedOn w:val="Normal1"/>
-    <w:next w:val="Normal1"/>
+    <w:basedOn w:val="LOnormal"/>
+    <w:next w:val="LOnormal"/>
     <w:qFormat/>
     <w:pPr>
       <w:keepNext w:val="true"/>
@@ -8049,8 +8068,8 @@
   </w:style>
   <w:style w:type="paragraph" w:styleId="Heading3">
     <w:name w:val="Heading 3"/>
-    <w:basedOn w:val="Normal1"/>
-    <w:next w:val="Normal1"/>
+    <w:basedOn w:val="LOnormal"/>
+    <w:next w:val="LOnormal"/>
     <w:qFormat/>
     <w:pPr>
       <w:keepNext w:val="true"/>
@@ -8066,8 +8085,8 @@
   </w:style>
   <w:style w:type="paragraph" w:styleId="Heading4">
     <w:name w:val="Heading 4"/>
-    <w:basedOn w:val="Normal1"/>
-    <w:next w:val="Normal1"/>
+    <w:basedOn w:val="LOnormal"/>
+    <w:next w:val="LOnormal"/>
     <w:qFormat/>
     <w:pPr>
       <w:keepNext w:val="true"/>
@@ -8082,8 +8101,8 @@
   </w:style>
   <w:style w:type="paragraph" w:styleId="Heading5">
     <w:name w:val="Heading 5"/>
-    <w:basedOn w:val="Normal1"/>
-    <w:next w:val="Normal1"/>
+    <w:basedOn w:val="LOnormal"/>
+    <w:next w:val="LOnormal"/>
     <w:qFormat/>
     <w:pPr>
       <w:keepNext w:val="true"/>
@@ -8098,8 +8117,8 @@
   </w:style>
   <w:style w:type="paragraph" w:styleId="Heading6">
     <w:name w:val="Heading 6"/>
-    <w:basedOn w:val="Normal1"/>
-    <w:next w:val="Normal1"/>
+    <w:basedOn w:val="LOnormal"/>
+    <w:next w:val="LOnormal"/>
     <w:qFormat/>
     <w:pPr>
       <w:keepNext w:val="true"/>
@@ -8179,11 +8198,12 @@
       <w:rFonts w:cs="Arial Unicode MS"/>
     </w:rPr>
   </w:style>
-  <w:style w:type="paragraph" w:styleId="Normal1" w:default="1">
+  <w:style w:type="paragraph" w:styleId="LOnormal" w:default="1">
     <w:name w:val="LO-normal"/>
     <w:qFormat/>
     <w:pPr>
       <w:widowControl/>
+      <w:suppressAutoHyphens w:val="true"/>
       <w:bidi w:val="0"/>
       <w:spacing w:lineRule="auto" w:line="276" w:before="0" w:after="0"/>
       <w:jc w:val="left"/>
@@ -8199,8 +8219,8 @@
   </w:style>
   <w:style w:type="paragraph" w:styleId="Title">
     <w:name w:val="Title"/>
-    <w:basedOn w:val="Normal1"/>
-    <w:next w:val="Normal1"/>
+    <w:basedOn w:val="LOnormal"/>
+    <w:next w:val="LOnormal"/>
     <w:qFormat/>
     <w:pPr>
       <w:keepNext w:val="true"/>
@@ -8214,8 +8234,8 @@
   </w:style>
   <w:style w:type="paragraph" w:styleId="Subtitle">
     <w:name w:val="Subtitle"/>
-    <w:basedOn w:val="Normal1"/>
-    <w:next w:val="Normal1"/>
+    <w:basedOn w:val="LOnormal"/>
+    <w:next w:val="LOnormal"/>
     <w:qFormat/>
     <w:pPr>
       <w:keepNext w:val="true"/>

</xml_diff>